<commit_message>
Fall 2025 lab document update
</commit_message>
<xml_diff>
--- a/Lab07B.docx
+++ b/Lab07B.docx
@@ -1,6 +1,6 @@
 
 <file path=word/document.xml><?xml version="1.0" encoding="utf-8"?>
-<w:document xmlns:wpc="http://schemas.microsoft.com/office/word/2010/wordprocessingCanvas" xmlns:cx="http://schemas.microsoft.com/office/drawing/2014/chartex" xmlns:cx1="http://schemas.microsoft.com/office/drawing/2015/9/8/chartex" xmlns:cx2="http://schemas.microsoft.com/office/drawing/2015/10/21/chartex" xmlns:cx3="http://schemas.microsoft.com/office/drawing/2016/5/9/chartex" xmlns:cx4="http://schemas.microsoft.com/office/drawing/2016/5/10/chartex" xmlns:cx5="http://schemas.microsoft.com/office/drawing/2016/5/11/chartex" xmlns:cx6="http://schemas.microsoft.com/office/drawing/2016/5/12/chartex" xmlns:cx7="http://schemas.microsoft.com/office/drawing/2016/5/13/chartex" xmlns:cx8="http://schemas.microsoft.com/office/drawing/2016/5/14/chartex" xmlns:mc="http://schemas.openxmlformats.org/markup-compatibility/2006" xmlns:aink="http://schemas.microsoft.com/office/drawing/2016/ink" xmlns:am3d="http://schemas.microsoft.com/office/drawing/2017/model3d" xmlns:o="urn:schemas-microsoft-com:office:office" xmlns:oel="http://schemas.microsoft.com/office/2019/extlst" xmlns:r="http://schemas.openxmlformats.org/officeDocument/2006/relationships" xmlns:m="http://schemas.openxmlformats.org/officeDocument/2006/math" xmlns:v="urn:schemas-microsoft-com:vml" xmlns:wp14="http://schemas.microsoft.com/office/word/2010/wordprocessingDrawing" xmlns:wp="http://schemas.openxmlformats.org/drawingml/2006/wordprocessingDrawing" xmlns:w10="urn:schemas-microsoft-com:office:word" xmlns:w="http://schemas.openxmlformats.org/wordprocessingml/2006/main" xmlns:w14="http://schemas.microsoft.com/office/word/2010/wordml" xmlns:w15="http://schemas.microsoft.com/office/word/2012/wordml" xmlns:w16cex="http://schemas.microsoft.com/office/word/2018/wordml/cex" xmlns:w16cid="http://schemas.microsoft.com/office/word/2016/wordml/cid" xmlns:w16="http://schemas.microsoft.com/office/word/2018/wordml" xmlns:w16sdtdh="http://schemas.microsoft.com/office/word/2020/wordml/sdtdatahash" xmlns:w16se="http://schemas.microsoft.com/office/word/2015/wordml/symex" xmlns:wpg="http://schemas.microsoft.com/office/word/2010/wordprocessingGroup" xmlns:wpi="http://schemas.microsoft.com/office/word/2010/wordprocessingInk" xmlns:wne="http://schemas.microsoft.com/office/word/2006/wordml" xmlns:wps="http://schemas.microsoft.com/office/word/2010/wordprocessingShape" mc:Ignorable="w14 w15 w16se w16cid w16 w16cex w16sdtdh wp14">
+<w:document xmlns:wpc="http://schemas.microsoft.com/office/word/2010/wordprocessingCanvas" xmlns:cx="http://schemas.microsoft.com/office/drawing/2014/chartex" xmlns:cx1="http://schemas.microsoft.com/office/drawing/2015/9/8/chartex" xmlns:cx2="http://schemas.microsoft.com/office/drawing/2015/10/21/chartex" xmlns:cx3="http://schemas.microsoft.com/office/drawing/2016/5/9/chartex" xmlns:cx4="http://schemas.microsoft.com/office/drawing/2016/5/10/chartex" xmlns:cx5="http://schemas.microsoft.com/office/drawing/2016/5/11/chartex" xmlns:cx6="http://schemas.microsoft.com/office/drawing/2016/5/12/chartex" xmlns:cx7="http://schemas.microsoft.com/office/drawing/2016/5/13/chartex" xmlns:cx8="http://schemas.microsoft.com/office/drawing/2016/5/14/chartex" xmlns:mc="http://schemas.openxmlformats.org/markup-compatibility/2006" xmlns:aink="http://schemas.microsoft.com/office/drawing/2016/ink" xmlns:am3d="http://schemas.microsoft.com/office/drawing/2017/model3d" xmlns:o="urn:schemas-microsoft-com:office:office" xmlns:oel="http://schemas.microsoft.com/office/2019/extlst" xmlns:r="http://schemas.openxmlformats.org/officeDocument/2006/relationships" xmlns:m="http://schemas.openxmlformats.org/officeDocument/2006/math" xmlns:v="urn:schemas-microsoft-com:vml" xmlns:wp14="http://schemas.microsoft.com/office/word/2010/wordprocessingDrawing" xmlns:wp="http://schemas.openxmlformats.org/drawingml/2006/wordprocessingDrawing" xmlns:w10="urn:schemas-microsoft-com:office:word" xmlns:w="http://schemas.openxmlformats.org/wordprocessingml/2006/main" xmlns:w14="http://schemas.microsoft.com/office/word/2010/wordml" xmlns:w15="http://schemas.microsoft.com/office/word/2012/wordml" xmlns:w16cex="http://schemas.microsoft.com/office/word/2018/wordml/cex" xmlns:w16cid="http://schemas.microsoft.com/office/word/2016/wordml/cid" xmlns:w16="http://schemas.microsoft.com/office/word/2018/wordml" xmlns:w16du="http://schemas.microsoft.com/office/word/2023/wordml/word16du" xmlns:w16sdtdh="http://schemas.microsoft.com/office/word/2020/wordml/sdtdatahash" xmlns:w16sdtfl="http://schemas.microsoft.com/office/word/2024/wordml/sdtformatlock" xmlns:w16se="http://schemas.microsoft.com/office/word/2015/wordml/symex" xmlns:wpg="http://schemas.microsoft.com/office/word/2010/wordprocessingGroup" xmlns:wpi="http://schemas.microsoft.com/office/word/2010/wordprocessingInk" xmlns:wne="http://schemas.microsoft.com/office/word/2006/wordml" xmlns:wps="http://schemas.microsoft.com/office/word/2010/wordprocessingShape" mc:Ignorable="w14 w15 w16se w16cid w16 w16cex w16sdtdh w16sdtfl w16du wp14">
   <w:body>
     <w:p>
       <w:pPr>
@@ -1729,7 +1729,13 @@
         <w:rPr>
           <w:rFonts w:ascii="Times New Roman" w:hAnsi="Times New Roman" w:cs="Times New Roman"/>
         </w:rPr>
-        <w:t>Integrate embedded subsystems together.</w:t>
+        <w:t>Consider power and enclosure for your</w:t>
+      </w:r>
+      <w:r>
+        <w:rPr>
+          <w:rFonts w:ascii="Times New Roman" w:hAnsi="Times New Roman" w:cs="Times New Roman"/>
+        </w:rPr>
+        <w:t xml:space="preserve"> embedded systems.</w:t>
       </w:r>
     </w:p>
     <w:p>
@@ -1795,22 +1801,17 @@
           <w:rFonts w:ascii="Times New Roman" w:eastAsia="Calibri Light" w:hAnsi="Times New Roman" w:cs="Times New Roman"/>
         </w:rPr>
       </w:pPr>
-      <w:bookmarkStart w:id="6" w:name="_Toc187403492"/>
+      <w:bookmarkStart w:id="6" w:name="_Toc187403493"/>
       <w:r>
         <w:rPr>
           <w:rFonts w:ascii="Times New Roman" w:eastAsia="Calibri Light" w:hAnsi="Times New Roman" w:cs="Times New Roman"/>
         </w:rPr>
-        <w:t>Starter Files</w:t>
+        <w:t>Required Hardware</w:t>
       </w:r>
       <w:bookmarkEnd w:id="6"/>
     </w:p>
     <w:p>
       <w:pPr>
-        <w:pStyle w:val="ListParagraph"/>
-        <w:numPr>
-          <w:ilvl w:val="0"/>
-          <w:numId w:val="7"/>
-        </w:numPr>
         <w:rPr>
           <w:rFonts w:ascii="Times New Roman" w:eastAsia="Calibri" w:hAnsi="Times New Roman" w:cs="Times New Roman"/>
           <w:color w:val="000000" w:themeColor="text1"/>
@@ -1821,161 +1822,94 @@
           <w:rFonts w:ascii="Times New Roman" w:eastAsia="Calibri" w:hAnsi="Times New Roman" w:cs="Times New Roman"/>
           <w:color w:val="000000" w:themeColor="text1"/>
         </w:rPr>
-        <w:t xml:space="preserve">Starter project: </w:t>
+        <w:t xml:space="preserve">The PCB should have </w:t>
+      </w:r>
+      <w:r>
+        <w:rPr>
+          <w:rFonts w:ascii="Times New Roman" w:eastAsia="Calibri" w:hAnsi="Times New Roman" w:cs="Times New Roman"/>
+          <w:color w:val="000000" w:themeColor="text1"/>
+        </w:rPr>
+        <w:t>at least 10 test points for DVM and scope measurements:</w:t>
+      </w:r>
+      <w:r>
+        <w:rPr>
+          <w:rFonts w:ascii="Times New Roman" w:eastAsia="Calibri" w:hAnsi="Times New Roman" w:cs="Times New Roman"/>
+          <w:color w:val="000000" w:themeColor="text1"/>
+        </w:rPr>
+        <w:t xml:space="preserve"> </w:t>
+      </w:r>
+      <w:r>
+        <w:rPr>
+          <w:rFonts w:ascii="Times New Roman" w:eastAsia="Calibri" w:hAnsi="Times New Roman" w:cs="Times New Roman"/>
+          <w:color w:val="000000" w:themeColor="text1"/>
+        </w:rPr>
+        <w:t>6</w:t>
+      </w:r>
+      <w:r>
+        <w:rPr>
+          <w:rFonts w:ascii="Times New Roman" w:eastAsia="Calibri" w:hAnsi="Times New Roman" w:cs="Times New Roman"/>
+          <w:color w:val="000000" w:themeColor="text1"/>
+        </w:rPr>
+        <w:t xml:space="preserve"> </w:t>
+      </w:r>
+      <w:r>
+        <w:rPr>
+          <w:rFonts w:ascii="Times New Roman" w:eastAsia="Calibri" w:hAnsi="Times New Roman" w:cs="Times New Roman"/>
+          <w:color w:val="000000" w:themeColor="text1"/>
+        </w:rPr>
+        <w:t>for signals, two for power and two</w:t>
+      </w:r>
+      <w:r>
+        <w:rPr>
+          <w:rFonts w:ascii="Times New Roman" w:eastAsia="Calibri" w:hAnsi="Times New Roman" w:cs="Times New Roman"/>
+          <w:color w:val="000000" w:themeColor="text1"/>
+        </w:rPr>
+        <w:t xml:space="preserve"> </w:t>
+      </w:r>
+      <w:r>
+        <w:rPr>
+          <w:rFonts w:ascii="Times New Roman" w:eastAsia="Calibri" w:hAnsi="Times New Roman" w:cs="Times New Roman"/>
+          <w:color w:val="000000" w:themeColor="text1"/>
+        </w:rPr>
+        <w:t xml:space="preserve">for </w:t>
+      </w:r>
+      <w:r>
+        <w:rPr>
+          <w:rFonts w:ascii="Times New Roman" w:eastAsia="Calibri" w:hAnsi="Times New Roman" w:cs="Times New Roman"/>
+          <w:color w:val="000000" w:themeColor="text1"/>
+        </w:rPr>
+        <w:t xml:space="preserve">ground. </w:t>
+      </w:r>
+      <w:r>
+        <w:rPr>
+          <w:rFonts w:ascii="Times New Roman" w:eastAsia="Calibri" w:hAnsi="Times New Roman" w:cs="Times New Roman"/>
+          <w:color w:val="000000" w:themeColor="text1"/>
+        </w:rPr>
+        <w:t>There should be a simple and convenient way to connect at least 6 digital signals to a logic analyzer. Depending on which logic analyzer you plan to use in Lab 10, layout the PCB to simplify connections</w:t>
+      </w:r>
+      <w:r>
+        <w:rPr>
+          <w:rFonts w:ascii="Times New Roman" w:eastAsia="Calibri" w:hAnsi="Times New Roman" w:cs="Times New Roman"/>
+          <w:color w:val="000000" w:themeColor="text1"/>
+        </w:rPr>
+        <w:t>.</w:t>
       </w:r>
     </w:p>
     <w:p>
       <w:pPr>
-        <w:pStyle w:val="ListParagraph"/>
-        <w:numPr>
-          <w:ilvl w:val="1"/>
-          <w:numId w:val="7"/>
-        </w:numPr>
-        <w:rPr>
-          <w:rFonts w:ascii="Times New Roman" w:eastAsia="Calibri" w:hAnsi="Times New Roman" w:cs="Times New Roman"/>
-          <w:color w:val="000000" w:themeColor="text1"/>
-        </w:rPr>
-      </w:pPr>
-      <w:r>
-        <w:rPr>
-          <w:rFonts w:ascii="Times New Roman" w:eastAsia="Calibri" w:hAnsi="Times New Roman" w:cs="Times New Roman"/>
-          <w:color w:val="000000" w:themeColor="text1"/>
-        </w:rPr>
-        <w:t xml:space="preserve">Final project </w:t>
-      </w:r>
-      <w:proofErr w:type="spellStart"/>
-      <w:r>
-        <w:rPr>
-          <w:rFonts w:ascii="Times New Roman" w:eastAsia="Calibri" w:hAnsi="Times New Roman" w:cs="Times New Roman"/>
-          <w:color w:val="000000" w:themeColor="text1"/>
-        </w:rPr>
-        <w:t>sw</w:t>
-      </w:r>
-      <w:proofErr w:type="spellEnd"/>
-      <w:r>
-        <w:rPr>
-          <w:rFonts w:ascii="Times New Roman" w:eastAsia="Calibri" w:hAnsi="Times New Roman" w:cs="Times New Roman"/>
-          <w:color w:val="000000" w:themeColor="text1"/>
-        </w:rPr>
-        <w:t xml:space="preserve"> and </w:t>
-      </w:r>
-      <w:proofErr w:type="spellStart"/>
-      <w:r>
-        <w:rPr>
-          <w:rFonts w:ascii="Times New Roman" w:eastAsia="Calibri" w:hAnsi="Times New Roman" w:cs="Times New Roman"/>
-          <w:color w:val="000000" w:themeColor="text1"/>
-        </w:rPr>
-        <w:t>hw</w:t>
-      </w:r>
-      <w:proofErr w:type="spellEnd"/>
-      <w:r>
-        <w:rPr>
-          <w:rFonts w:ascii="Times New Roman" w:eastAsia="Calibri" w:hAnsi="Times New Roman" w:cs="Times New Roman"/>
-          <w:color w:val="000000" w:themeColor="text1"/>
-        </w:rPr>
-        <w:t xml:space="preserve"> template provided in the GH Classroom repo.</w:t>
-      </w:r>
-    </w:p>
-    <w:p>
-      <w:pPr>
         <w:pStyle w:val="Heading1"/>
         <w:rPr>
-          <w:rFonts w:ascii="Times New Roman" w:eastAsia="Calibri Light" w:hAnsi="Times New Roman" w:cs="Times New Roman"/>
-        </w:rPr>
-      </w:pPr>
-      <w:bookmarkStart w:id="7" w:name="_Toc187403493"/>
-      <w:r>
-        <w:rPr>
-          <w:rFonts w:ascii="Times New Roman" w:eastAsia="Calibri Light" w:hAnsi="Times New Roman" w:cs="Times New Roman"/>
-        </w:rPr>
-        <w:t>Required Hardware</w:t>
+          <w:rFonts w:ascii="Times New Roman" w:hAnsi="Times New Roman" w:cs="Times New Roman"/>
+        </w:rPr>
+      </w:pPr>
+      <w:bookmarkStart w:id="7" w:name="_Toc187403494"/>
+      <w:r>
+        <w:rPr>
+          <w:rFonts w:ascii="Times New Roman" w:hAnsi="Times New Roman" w:cs="Times New Roman"/>
+        </w:rPr>
+        <w:t>Teamwork evaluations</w:t>
       </w:r>
       <w:bookmarkEnd w:id="7"/>
-    </w:p>
-    <w:p>
-      <w:pPr>
-        <w:rPr>
-          <w:rFonts w:ascii="Times New Roman" w:eastAsia="Calibri" w:hAnsi="Times New Roman" w:cs="Times New Roman"/>
-          <w:color w:val="000000" w:themeColor="text1"/>
-        </w:rPr>
-      </w:pPr>
-      <w:r>
-        <w:rPr>
-          <w:rFonts w:ascii="Times New Roman" w:eastAsia="Calibri" w:hAnsi="Times New Roman" w:cs="Times New Roman"/>
-          <w:color w:val="000000" w:themeColor="text1"/>
-        </w:rPr>
-        <w:t>There is no required hardware for this lab outside of the restrictions for the final competition provided further in the document.</w:t>
-      </w:r>
-      <w:r>
-        <w:rPr>
-          <w:rFonts w:ascii="Times New Roman" w:eastAsia="Calibri" w:hAnsi="Times New Roman" w:cs="Times New Roman"/>
-          <w:color w:val="000000" w:themeColor="text1"/>
-        </w:rPr>
-        <w:t xml:space="preserve"> </w:t>
-      </w:r>
-    </w:p>
-    <w:p>
-      <w:pPr>
-        <w:rPr>
-          <w:rFonts w:ascii="Times New Roman" w:eastAsia="Calibri" w:hAnsi="Times New Roman" w:cs="Times New Roman"/>
-          <w:color w:val="000000" w:themeColor="text1"/>
-        </w:rPr>
-      </w:pPr>
-      <w:r>
-        <w:rPr>
-          <w:rFonts w:ascii="Times New Roman" w:eastAsia="Calibri" w:hAnsi="Times New Roman" w:cs="Times New Roman"/>
-          <w:color w:val="000000" w:themeColor="text1"/>
-        </w:rPr>
-        <w:t xml:space="preserve">The PCB should have about 10 </w:t>
-      </w:r>
-      <w:proofErr w:type="spellStart"/>
-      <w:r>
-        <w:rPr>
-          <w:rFonts w:ascii="Times New Roman" w:eastAsia="Calibri" w:hAnsi="Times New Roman" w:cs="Times New Roman"/>
-          <w:color w:val="000000" w:themeColor="text1"/>
-        </w:rPr>
-        <w:t>testpoints</w:t>
-      </w:r>
-      <w:proofErr w:type="spellEnd"/>
-      <w:r>
-        <w:rPr>
-          <w:rFonts w:ascii="Times New Roman" w:eastAsia="Calibri" w:hAnsi="Times New Roman" w:cs="Times New Roman"/>
-          <w:color w:val="000000" w:themeColor="text1"/>
-        </w:rPr>
-        <w:t xml:space="preserve">, including two ground </w:t>
-      </w:r>
-      <w:proofErr w:type="spellStart"/>
-      <w:r>
-        <w:rPr>
-          <w:rFonts w:ascii="Times New Roman" w:eastAsia="Calibri" w:hAnsi="Times New Roman" w:cs="Times New Roman"/>
-          <w:color w:val="000000" w:themeColor="text1"/>
-        </w:rPr>
-        <w:t>testpoints</w:t>
-      </w:r>
-      <w:proofErr w:type="spellEnd"/>
-      <w:r>
-        <w:rPr>
-          <w:rFonts w:ascii="Times New Roman" w:eastAsia="Calibri" w:hAnsi="Times New Roman" w:cs="Times New Roman"/>
-          <w:color w:val="000000" w:themeColor="text1"/>
-        </w:rPr>
-        <w:t>. Choose signals that you expect will need logic analyzer or scope debugging.</w:t>
-      </w:r>
-    </w:p>
-    <w:p>
-      <w:pPr>
-        <w:pStyle w:val="Heading1"/>
-        <w:rPr>
-          <w:rFonts w:ascii="Times New Roman" w:hAnsi="Times New Roman" w:cs="Times New Roman"/>
-        </w:rPr>
-      </w:pPr>
-      <w:bookmarkStart w:id="8" w:name="_Toc187403494"/>
-      <w:r>
-        <w:rPr>
-          <w:rFonts w:ascii="Times New Roman" w:hAnsi="Times New Roman" w:cs="Times New Roman"/>
-        </w:rPr>
-        <w:t>Teamwork evaluations</w:t>
-      </w:r>
-      <w:bookmarkEnd w:id="8"/>
     </w:p>
     <w:p>
       <w:pPr>
@@ -2159,16 +2093,16 @@
           <w:rFonts w:ascii="Times New Roman" w:hAnsi="Times New Roman" w:cs="Times New Roman"/>
         </w:rPr>
       </w:pPr>
-      <w:bookmarkStart w:id="9" w:name="_Toc296125329"/>
-      <w:bookmarkStart w:id="10" w:name="_Toc187403495"/>
+      <w:bookmarkStart w:id="8" w:name="_Toc296125329"/>
+      <w:bookmarkStart w:id="9" w:name="_Toc187403495"/>
       <w:r>
         <w:rPr>
           <w:rFonts w:ascii="Times New Roman" w:hAnsi="Times New Roman" w:cs="Times New Roman"/>
         </w:rPr>
         <w:t>Lab Overview</w:t>
       </w:r>
+      <w:bookmarkEnd w:id="8"/>
       <w:bookmarkEnd w:id="9"/>
-      <w:bookmarkEnd w:id="10"/>
     </w:p>
     <w:p>
       <w:pPr>
@@ -2242,60 +2176,6 @@
         </w:rPr>
         <w:t xml:space="preserve"> </w:t>
       </w:r>
-      <w:r>
-        <w:rPr>
-          <w:rFonts w:ascii="Times New Roman" w:hAnsi="Times New Roman" w:cs="Times New Roman"/>
-        </w:rPr>
-        <w:t>Ideally, you and your team will go through multiple cycles of the design process</w:t>
-      </w:r>
-      <w:r>
-        <w:rPr>
-          <w:rFonts w:ascii="Times New Roman" w:hAnsi="Times New Roman" w:cs="Times New Roman"/>
-        </w:rPr>
-        <w:t xml:space="preserve"> to identify bugs, refine the design, and </w:t>
-      </w:r>
-      <w:r>
-        <w:rPr>
-          <w:rFonts w:ascii="Times New Roman" w:hAnsi="Times New Roman" w:cs="Times New Roman"/>
-        </w:rPr>
-        <w:t>reduce project risk. However, given t</w:t>
-      </w:r>
-      <w:r>
-        <w:rPr>
-          <w:rFonts w:ascii="Times New Roman" w:hAnsi="Times New Roman" w:cs="Times New Roman"/>
-        </w:rPr>
-        <w:t xml:space="preserve">he limited time of this class you will only have one pass. </w:t>
-      </w:r>
-      <w:r>
-        <w:rPr>
-          <w:rFonts w:ascii="Times New Roman" w:hAnsi="Times New Roman" w:cs="Times New Roman"/>
-        </w:rPr>
-        <w:t>One way</w:t>
-      </w:r>
-      <w:r>
-        <w:rPr>
-          <w:rFonts w:ascii="Times New Roman" w:hAnsi="Times New Roman" w:cs="Times New Roman"/>
-        </w:rPr>
-        <w:t xml:space="preserve"> to reduce your design risk </w:t>
-      </w:r>
-      <w:r>
-        <w:rPr>
-          <w:rFonts w:ascii="Times New Roman" w:hAnsi="Times New Roman" w:cs="Times New Roman"/>
-        </w:rPr>
-        <w:t>is by</w:t>
-      </w:r>
-      <w:r>
-        <w:rPr>
-          <w:rFonts w:ascii="Times New Roman" w:hAnsi="Times New Roman" w:cs="Times New Roman"/>
-        </w:rPr>
-        <w:t xml:space="preserve"> perfo</w:t>
-      </w:r>
-      <w:r>
-        <w:rPr>
-          <w:rFonts w:ascii="Times New Roman" w:hAnsi="Times New Roman" w:cs="Times New Roman"/>
-        </w:rPr>
-        <w:t>rming integration tests that verify that your design will work as expected for the final prototype.</w:t>
-      </w:r>
     </w:p>
     <w:p>
       <w:pPr>
@@ -2304,17 +2184,16 @@
           <w:rFonts w:ascii="Times New Roman" w:hAnsi="Times New Roman" w:cs="Times New Roman"/>
         </w:rPr>
       </w:pPr>
-      <w:bookmarkStart w:id="11" w:name="_Toc120423229"/>
-      <w:bookmarkStart w:id="12" w:name="_Toc187403496"/>
-      <w:r>
-        <w:rPr>
-          <w:rFonts w:ascii="Times New Roman" w:hAnsi="Times New Roman" w:cs="Times New Roman"/>
-        </w:rPr>
-        <w:lastRenderedPageBreak/>
+      <w:bookmarkStart w:id="10" w:name="_Toc120423229"/>
+      <w:bookmarkStart w:id="11" w:name="_Toc187403496"/>
+      <w:r>
+        <w:rPr>
+          <w:rFonts w:ascii="Times New Roman" w:hAnsi="Times New Roman" w:cs="Times New Roman"/>
+        </w:rPr>
         <w:t>Preparation</w:t>
       </w:r>
+      <w:bookmarkEnd w:id="10"/>
       <w:bookmarkEnd w:id="11"/>
-      <w:bookmarkEnd w:id="12"/>
     </w:p>
     <w:p>
       <w:pPr>
@@ -2331,7 +2210,31 @@
         <w:rPr>
           <w:rFonts w:ascii="Times New Roman" w:hAnsi="Times New Roman" w:cs="Times New Roman"/>
         </w:rPr>
-        <w:t>At this stage, you should have finalized your system design, a Bill of Materials (BoM), and a schematic that has been demonstrated to work standalone via unit tests. Your schem</w:t>
+        <w:t xml:space="preserve">To finalize the design, consider how the system will be power and decide which enclosure to use. </w:t>
+      </w:r>
+      <w:r>
+        <w:rPr>
+          <w:rFonts w:ascii="Times New Roman" w:hAnsi="Times New Roman" w:cs="Times New Roman"/>
+        </w:rPr>
+        <w:t>Even if you are using the TM4C LaunchPad, you still are required to have a regulator.</w:t>
+      </w:r>
+      <w:r>
+        <w:rPr>
+          <w:rFonts w:ascii="Times New Roman" w:hAnsi="Times New Roman" w:cs="Times New Roman"/>
+        </w:rPr>
+        <w:t xml:space="preserve"> </w:t>
+      </w:r>
+      <w:r>
+        <w:rPr>
+          <w:rFonts w:ascii="Times New Roman" w:hAnsi="Times New Roman" w:cs="Times New Roman"/>
+        </w:rPr>
+        <w:t xml:space="preserve">Add the power regulation to the schematic and BOM. </w:t>
+      </w:r>
+      <w:r>
+        <w:rPr>
+          <w:rFonts w:ascii="Times New Roman" w:hAnsi="Times New Roman" w:cs="Times New Roman"/>
+        </w:rPr>
+        <w:t>Your schem</w:t>
       </w:r>
       <w:r>
         <w:rPr>
@@ -2427,6 +2330,7 @@
           <w:b/>
           <w:bCs/>
         </w:rPr>
+        <w:lastRenderedPageBreak/>
         <w:t>Expected board outline:</w:t>
       </w:r>
       <w:r>
@@ -2485,21 +2389,7 @@
         <w:rPr>
           <w:rFonts w:ascii="Times New Roman" w:hAnsi="Times New Roman" w:cs="Times New Roman"/>
         </w:rPr>
-        <w:t xml:space="preserve"> are the test points or high-risk circuitry easily reachable and </w:t>
-      </w:r>
-      <w:proofErr w:type="spellStart"/>
-      <w:r>
-        <w:rPr>
-          <w:rFonts w:ascii="Times New Roman" w:hAnsi="Times New Roman" w:cs="Times New Roman"/>
-        </w:rPr>
-        <w:t>debuggable</w:t>
-      </w:r>
-      <w:proofErr w:type="spellEnd"/>
-      <w:r>
-        <w:rPr>
-          <w:rFonts w:ascii="Times New Roman" w:hAnsi="Times New Roman" w:cs="Times New Roman"/>
-        </w:rPr>
-        <w:t>?</w:t>
+        <w:t xml:space="preserve"> are the test points or high-risk circuitry easily reachable?</w:t>
       </w:r>
     </w:p>
     <w:p>
@@ -2551,7 +2441,19 @@
         <w:rPr>
           <w:rFonts w:ascii="Times New Roman" w:hAnsi="Times New Roman" w:cs="Times New Roman"/>
         </w:rPr>
-        <w:t xml:space="preserve"> from your TA that your parts placement is satisfactory.</w:t>
+        <w:t xml:space="preserve"> from your TA that your parts placement is satisfactory</w:t>
+      </w:r>
+      <w:r>
+        <w:rPr>
+          <w:rFonts w:ascii="Times New Roman" w:hAnsi="Times New Roman" w:cs="Times New Roman"/>
+        </w:rPr>
+        <w:t xml:space="preserve"> (BEFORE YOU BEGIN ADDING TRACES)</w:t>
+      </w:r>
+      <w:r>
+        <w:rPr>
+          <w:rFonts w:ascii="Times New Roman" w:hAnsi="Times New Roman" w:cs="Times New Roman"/>
+        </w:rPr>
+        <w:t>.</w:t>
       </w:r>
     </w:p>
     <w:p>
@@ -2566,7 +2468,7 @@
           <w:noProof/>
         </w:rPr>
         <w:drawing>
-          <wp:inline distT="0" distB="0" distL="0" distR="0" wp14:anchorId="73BB9321" wp14:editId="08FCF78F">
+          <wp:inline distT="0" distB="0" distL="0" distR="0" wp14:anchorId="73BB9321" wp14:editId="55E7D91D">
             <wp:extent cx="6191250" cy="3547070"/>
             <wp:effectExtent l="0" t="0" r="0" b="0"/>
             <wp:docPr id="1741629311" name="Picture 1741629311"/>
@@ -2733,6 +2635,97 @@
     </w:p>
     <w:p>
       <w:pPr>
+        <w:pStyle w:val="Heading2"/>
+        <w:tabs>
+          <w:tab w:val="left" w:pos="270"/>
+        </w:tabs>
+        <w:rPr>
+          <w:rFonts w:ascii="Times New Roman" w:hAnsi="Times New Roman" w:cs="Times New Roman"/>
+        </w:rPr>
+      </w:pPr>
+      <w:bookmarkStart w:id="12" w:name="_Toc202438771"/>
+      <w:r>
+        <w:rPr>
+          <w:rFonts w:ascii="Times New Roman" w:hAnsi="Times New Roman" w:cs="Times New Roman"/>
+        </w:rPr>
+        <w:t xml:space="preserve">Preparation </w:t>
+      </w:r>
+      <w:r>
+        <w:rPr>
+          <w:rFonts w:ascii="Times New Roman" w:hAnsi="Times New Roman" w:cs="Times New Roman"/>
+        </w:rPr>
+        <w:t>Deliverables</w:t>
+      </w:r>
+      <w:bookmarkEnd w:id="12"/>
+    </w:p>
+    <w:p>
+      <w:pPr>
+        <w:pStyle w:val="ListParagraph"/>
+        <w:numPr>
+          <w:ilvl w:val="0"/>
+          <w:numId w:val="35"/>
+        </w:numPr>
+        <w:rPr>
+          <w:rFonts w:ascii="Times New Roman" w:hAnsi="Times New Roman" w:cs="Times New Roman"/>
+        </w:rPr>
+      </w:pPr>
+      <w:r>
+        <w:rPr>
+          <w:rFonts w:ascii="Times New Roman" w:hAnsi="Times New Roman" w:cs="Times New Roman"/>
+        </w:rPr>
+        <w:t>Final</w:t>
+      </w:r>
+      <w:r>
+        <w:rPr>
+          <w:rFonts w:ascii="Times New Roman" w:hAnsi="Times New Roman" w:cs="Times New Roman"/>
+        </w:rPr>
+        <w:t xml:space="preserve"> </w:t>
+      </w:r>
+      <w:r>
+        <w:rPr>
+          <w:rFonts w:ascii="Times New Roman" w:hAnsi="Times New Roman" w:cs="Times New Roman"/>
+        </w:rPr>
+        <w:t xml:space="preserve">KiCad schematic file </w:t>
+      </w:r>
+      <w:r>
+        <w:rPr>
+          <w:rFonts w:ascii="Times New Roman" w:hAnsi="Times New Roman" w:cs="Times New Roman"/>
+        </w:rPr>
+        <w:t>and preliminary PCB file (placement of parts)</w:t>
+      </w:r>
+    </w:p>
+    <w:p>
+      <w:pPr>
+        <w:pStyle w:val="ListParagraph"/>
+        <w:numPr>
+          <w:ilvl w:val="0"/>
+          <w:numId w:val="35"/>
+        </w:numPr>
+        <w:rPr>
+          <w:rFonts w:ascii="Times New Roman" w:hAnsi="Times New Roman" w:cs="Times New Roman"/>
+        </w:rPr>
+      </w:pPr>
+      <w:r>
+        <w:rPr>
+          <w:rFonts w:ascii="Times New Roman" w:hAnsi="Times New Roman" w:cs="Times New Roman"/>
+        </w:rPr>
+        <w:t>Updated</w:t>
+      </w:r>
+      <w:r>
+        <w:rPr>
+          <w:rFonts w:ascii="Times New Roman" w:hAnsi="Times New Roman" w:cs="Times New Roman"/>
+        </w:rPr>
+        <w:t xml:space="preserve"> </w:t>
+      </w:r>
+      <w:r>
+        <w:rPr>
+          <w:rFonts w:ascii="Times New Roman" w:hAnsi="Times New Roman" w:cs="Times New Roman"/>
+        </w:rPr>
+        <w:t>Bill of materials</w:t>
+      </w:r>
+    </w:p>
+    <w:p>
+      <w:pPr>
         <w:pStyle w:val="Heading1"/>
         <w:rPr>
           <w:rFonts w:ascii="Times New Roman" w:hAnsi="Times New Roman" w:cs="Times New Roman"/>
@@ -2782,19 +2775,47 @@
         </w:rPr>
         <w:t xml:space="preserve"> using </w:t>
       </w:r>
-      <w:proofErr w:type="spellStart"/>
-      <w:r>
-        <w:rPr>
-          <w:rFonts w:ascii="Times New Roman" w:hAnsi="Times New Roman" w:cs="Times New Roman"/>
-        </w:rPr>
-        <w:t>KiCAD</w:t>
-      </w:r>
-      <w:proofErr w:type="spellEnd"/>
-      <w:r>
-        <w:rPr>
-          <w:rFonts w:ascii="Times New Roman" w:hAnsi="Times New Roman" w:cs="Times New Roman"/>
-        </w:rPr>
-        <w:t>. Make sure that the design passes DRC. Ensure that the following silkscreen is added to the PCB:</w:t>
+      <w:r>
+        <w:rPr>
+          <w:rFonts w:ascii="Times New Roman" w:hAnsi="Times New Roman" w:cs="Times New Roman"/>
+        </w:rPr>
+        <w:t>KiCad</w:t>
+      </w:r>
+      <w:r>
+        <w:rPr>
+          <w:rFonts w:ascii="Times New Roman" w:hAnsi="Times New Roman" w:cs="Times New Roman"/>
+        </w:rPr>
+        <w:t>. Make sure that the design passes DRC.</w:t>
+      </w:r>
+      <w:r>
+        <w:rPr>
+          <w:rFonts w:ascii="Times New Roman" w:hAnsi="Times New Roman" w:cs="Times New Roman"/>
+        </w:rPr>
+        <w:t xml:space="preserve"> Please</w:t>
+      </w:r>
+      <w:r>
+        <w:rPr>
+          <w:rFonts w:ascii="Times New Roman" w:hAnsi="Times New Roman" w:cs="Times New Roman"/>
+        </w:rPr>
+        <w:t xml:space="preserve"> do a little bit of Lab 7B</w:t>
+      </w:r>
+      <w:r>
+        <w:rPr>
+          <w:rFonts w:ascii="Times New Roman" w:hAnsi="Times New Roman" w:cs="Times New Roman"/>
+        </w:rPr>
+        <w:t xml:space="preserve"> layout</w:t>
+      </w:r>
+      <w:r>
+        <w:rPr>
+          <w:rFonts w:ascii="Times New Roman" w:hAnsi="Times New Roman" w:cs="Times New Roman"/>
+        </w:rPr>
+        <w:t xml:space="preserve"> and then have someone check it. DO NOT DO THE COMPLETE DESIGN SCH/PCB THEN GET IT CHECKED. </w:t>
+      </w:r>
+      <w:r>
+        <w:rPr>
+          <w:rFonts w:ascii="Times New Roman" w:hAnsi="Times New Roman" w:cs="Times New Roman"/>
+        </w:rPr>
+        <w:t xml:space="preserve"> Ensure that the following silkscreen is added to the PCB:</w:t>
       </w:r>
     </w:p>
     <w:p>
@@ -2818,7 +2839,7 @@
         <w:rPr>
           <w:rFonts w:ascii="Times New Roman" w:hAnsi="Times New Roman" w:cs="Times New Roman"/>
         </w:rPr>
-        <w:t>SPRING</w:t>
+        <w:t>FALL</w:t>
       </w:r>
       <w:r>
         <w:rPr>
@@ -2884,7 +2905,19 @@
         <w:rPr>
           <w:rFonts w:ascii="Times New Roman" w:hAnsi="Times New Roman" w:cs="Times New Roman"/>
         </w:rPr>
-        <w:t>Assembly labels (e.g. dot for first pin of IC)</w:t>
+        <w:t>Assembly labels (e.g.</w:t>
+      </w:r>
+      <w:r>
+        <w:rPr>
+          <w:rFonts w:ascii="Times New Roman" w:hAnsi="Times New Roman" w:cs="Times New Roman"/>
+        </w:rPr>
+        <w:t>,</w:t>
+      </w:r>
+      <w:r>
+        <w:rPr>
+          <w:rFonts w:ascii="Times New Roman" w:hAnsi="Times New Roman" w:cs="Times New Roman"/>
+        </w:rPr>
+        <w:t xml:space="preserve"> dot for first pin of IC)</w:t>
       </w:r>
       <w:r>
         <w:rPr>
@@ -2918,14 +2951,12 @@
         </w:rPr>
         <w:t xml:space="preserve"> from the </w:t>
       </w:r>
-      <w:proofErr w:type="spellStart"/>
-      <w:r>
-        <w:rPr>
-          <w:rFonts w:ascii="Times New Roman" w:hAnsi="Times New Roman" w:cs="Times New Roman"/>
-        </w:rPr>
-        <w:t>KiCAD</w:t>
-      </w:r>
-      <w:proofErr w:type="spellEnd"/>
+      <w:r>
+        <w:rPr>
+          <w:rFonts w:ascii="Times New Roman" w:hAnsi="Times New Roman" w:cs="Times New Roman"/>
+        </w:rPr>
+        <w:t>KiCad</w:t>
+      </w:r>
       <w:r>
         <w:rPr>
           <w:rFonts w:ascii="Times New Roman" w:hAnsi="Times New Roman" w:cs="Times New Roman"/>
@@ -3234,14 +3265,12 @@
         </w:rPr>
         <w:t xml:space="preserve">provide the zip file when asked to upload </w:t>
       </w:r>
-      <w:proofErr w:type="spellStart"/>
-      <w:r>
-        <w:rPr>
-          <w:rFonts w:ascii="Times New Roman" w:hAnsi="Times New Roman" w:cs="Times New Roman"/>
-        </w:rPr>
-        <w:t>gerbers</w:t>
-      </w:r>
-      <w:proofErr w:type="spellEnd"/>
+      <w:r>
+        <w:rPr>
+          <w:rFonts w:ascii="Times New Roman" w:hAnsi="Times New Roman" w:cs="Times New Roman"/>
+        </w:rPr>
+        <w:t>Gerbers</w:t>
+      </w:r>
       <w:r>
         <w:rPr>
           <w:rFonts w:ascii="Times New Roman" w:hAnsi="Times New Roman" w:cs="Times New Roman"/>
@@ -3398,9 +3427,9 @@
           <w:noProof/>
         </w:rPr>
         <w:drawing>
-          <wp:inline distT="0" distB="0" distL="0" distR="0" wp14:anchorId="0C409BA5" wp14:editId="3CE594EE">
-            <wp:extent cx="4572000" cy="1924050"/>
-            <wp:effectExtent l="0" t="0" r="0" b="0"/>
+          <wp:inline distT="0" distB="0" distL="0" distR="0" wp14:anchorId="0C409BA5" wp14:editId="3E40A21F">
+            <wp:extent cx="5514074" cy="2320506"/>
+            <wp:effectExtent l="0" t="0" r="0" b="3810"/>
             <wp:docPr id="1196215463" name="Picture 1196215463"/>
             <wp:cNvGraphicFramePr>
               <a:graphicFrameLocks xmlns:a="http://schemas.openxmlformats.org/drawingml/2006/main" noChangeAspect="1"/>
@@ -3427,7 +3456,7 @@
                   <pic:spPr>
                     <a:xfrm>
                       <a:off x="0" y="0"/>
-                      <a:ext cx="4572000" cy="1924050"/>
+                      <a:ext cx="5518028" cy="2322170"/>
                     </a:xfrm>
                     <a:prstGeom prst="rect">
                       <a:avLst/>
@@ -3463,7 +3492,19 @@
         <w:rPr>
           <w:rFonts w:ascii="Times New Roman" w:hAnsi="Times New Roman" w:cs="Times New Roman"/>
         </w:rPr>
-        <w:t>.7. Simulated PCB.</w:t>
+        <w:t xml:space="preserve">.7. </w:t>
+      </w:r>
+      <w:r>
+        <w:rPr>
+          <w:rFonts w:ascii="Times New Roman" w:hAnsi="Times New Roman" w:cs="Times New Roman"/>
+        </w:rPr>
+        <w:t>Lab7B on left and Lab 10 on right</w:t>
+      </w:r>
+      <w:r>
+        <w:rPr>
+          <w:rFonts w:ascii="Times New Roman" w:hAnsi="Times New Roman" w:cs="Times New Roman"/>
+        </w:rPr>
+        <w:t>.</w:t>
       </w:r>
     </w:p>
     <w:p>
@@ -3513,76 +3554,86 @@
         <w:rPr>
           <w:rFonts w:ascii="Times New Roman" w:hAnsi="Times New Roman" w:cs="Times New Roman"/>
         </w:rPr>
-        <w:t xml:space="preserve">E.g. for Lab </w:t>
-      </w:r>
-      <w:r>
-        <w:rPr>
-          <w:rFonts w:ascii="Times New Roman" w:hAnsi="Times New Roman" w:cs="Times New Roman"/>
-        </w:rPr>
-        <w:t>4</w:t>
-      </w:r>
-      <w:r>
-        <w:rPr>
-          <w:rFonts w:ascii="Times New Roman" w:hAnsi="Times New Roman" w:cs="Times New Roman"/>
-        </w:rPr>
-        <w:t xml:space="preserve">, a </w:t>
-      </w:r>
-      <w:r>
-        <w:rPr>
-          <w:rFonts w:ascii="Times New Roman" w:hAnsi="Times New Roman" w:cs="Times New Roman"/>
-        </w:rPr>
-        <w:t xml:space="preserve">unit test may </w:t>
-      </w:r>
-      <w:r>
-        <w:rPr>
-          <w:rFonts w:ascii="Times New Roman" w:hAnsi="Times New Roman" w:cs="Times New Roman"/>
-        </w:rPr>
-        <w:t>verify</w:t>
-      </w:r>
-      <w:r>
-        <w:rPr>
-          <w:rFonts w:ascii="Times New Roman" w:hAnsi="Times New Roman" w:cs="Times New Roman"/>
-        </w:rPr>
-        <w:t xml:space="preserve"> if your UART communication works between TM4C and ESP; an integration test may </w:t>
-      </w:r>
-      <w:r>
-        <w:rPr>
-          <w:rFonts w:ascii="Times New Roman" w:hAnsi="Times New Roman" w:cs="Times New Roman"/>
-        </w:rPr>
-        <w:t>verify</w:t>
-      </w:r>
-      <w:r>
-        <w:rPr>
-          <w:rFonts w:ascii="Times New Roman" w:hAnsi="Times New Roman" w:cs="Times New Roman"/>
-        </w:rPr>
-        <w:t xml:space="preserve"> if a button</w:t>
-      </w:r>
-      <w:r>
-        <w:rPr>
-          <w:rFonts w:ascii="Times New Roman" w:hAnsi="Times New Roman" w:cs="Times New Roman"/>
-        </w:rPr>
-        <w:t>-</w:t>
-      </w:r>
-      <w:r>
-        <w:rPr>
-          <w:rFonts w:ascii="Times New Roman" w:hAnsi="Times New Roman" w:cs="Times New Roman"/>
-        </w:rPr>
-        <w:t>press results in the correct UART message being sent f</w:t>
-      </w:r>
-      <w:r>
-        <w:rPr>
-          <w:rFonts w:ascii="Times New Roman" w:hAnsi="Times New Roman" w:cs="Times New Roman"/>
-        </w:rPr>
-        <w:t>rom TM4C to ESP.</w:t>
-      </w:r>
-    </w:p>
-    <w:p>
-      <w:pPr>
-        <w:ind w:left="360"/>
-        <w:rPr>
-          <w:rFonts w:ascii="Times New Roman" w:hAnsi="Times New Roman" w:cs="Times New Roman"/>
-        </w:rPr>
-      </w:pPr>
+        <w:t>In other words, take the 4 or 5 projects developed as unit tests in Lab 7A and combine them into one project the runs all unit</w:t>
+      </w:r>
+      <w:r>
+        <w:rPr>
+          <w:rFonts w:ascii="Times New Roman" w:hAnsi="Times New Roman" w:cs="Times New Roman"/>
+        </w:rPr>
+        <w:t xml:space="preserve"> test</w:t>
+      </w:r>
+      <w:r>
+        <w:rPr>
+          <w:rFonts w:ascii="Times New Roman" w:hAnsi="Times New Roman" w:cs="Times New Roman"/>
+        </w:rPr>
+        <w:t>s at the same time</w:t>
+      </w:r>
+      <w:r>
+        <w:rPr>
+          <w:rFonts w:ascii="Times New Roman" w:hAnsi="Times New Roman" w:cs="Times New Roman"/>
+        </w:rPr>
+        <w:t>.</w:t>
+      </w:r>
+      <w:r>
+        <w:rPr>
+          <w:rFonts w:ascii="Times New Roman" w:hAnsi="Times New Roman" w:cs="Times New Roman"/>
+        </w:rPr>
+        <w:t xml:space="preserve"> </w:t>
+      </w:r>
+      <w:r>
+        <w:rPr>
+          <w:rFonts w:ascii="Times New Roman" w:hAnsi="Times New Roman" w:cs="Times New Roman"/>
+        </w:rPr>
+        <w:t>You</w:t>
+      </w:r>
+      <w:r>
+        <w:rPr>
+          <w:rFonts w:ascii="Times New Roman" w:hAnsi="Times New Roman" w:cs="Times New Roman"/>
+        </w:rPr>
+        <w:t xml:space="preserve"> are looking to avoid </w:t>
+      </w:r>
+      <w:r>
+        <w:rPr>
+          <w:rFonts w:ascii="Times New Roman" w:hAnsi="Times New Roman" w:cs="Times New Roman"/>
+        </w:rPr>
+        <w:t>pin conflicts and unexpected interactions between modules. Lab 7B remains low-level I/O testing</w:t>
+      </w:r>
+      <w:r>
+        <w:rPr>
+          <w:rFonts w:ascii="Times New Roman" w:hAnsi="Times New Roman" w:cs="Times New Roman"/>
+        </w:rPr>
+        <w:t>,</w:t>
+      </w:r>
+      <w:r>
+        <w:rPr>
+          <w:rFonts w:ascii="Times New Roman" w:hAnsi="Times New Roman" w:cs="Times New Roman"/>
+        </w:rPr>
+        <w:t xml:space="preserve"> </w:t>
+      </w:r>
+      <w:r>
+        <w:rPr>
+          <w:rFonts w:ascii="Times New Roman" w:hAnsi="Times New Roman" w:cs="Times New Roman"/>
+        </w:rPr>
+        <w:t>w</w:t>
+      </w:r>
+      <w:r>
+        <w:rPr>
+          <w:rFonts w:ascii="Times New Roman" w:hAnsi="Times New Roman" w:cs="Times New Roman"/>
+        </w:rPr>
+        <w:t xml:space="preserve">hereas functional testing of high-level tasks </w:t>
+      </w:r>
+      <w:r>
+        <w:rPr>
+          <w:rFonts w:ascii="Times New Roman" w:hAnsi="Times New Roman" w:cs="Times New Roman"/>
+        </w:rPr>
+        <w:t xml:space="preserve">will be completed during </w:t>
+      </w:r>
+      <w:r>
+        <w:rPr>
+          <w:rFonts w:ascii="Times New Roman" w:hAnsi="Times New Roman" w:cs="Times New Roman"/>
+        </w:rPr>
+        <w:t>Lab 10.</w:t>
+      </w:r>
     </w:p>
     <w:p>
       <w:pPr>
@@ -3656,7 +3707,7 @@
         <w:rPr>
           <w:rFonts w:ascii="Times New Roman" w:hAnsi="Times New Roman" w:cs="Times New Roman"/>
         </w:rPr>
-        <w:t>Explain how the system will be powered. Even if you are using the TM4C LaunchPad, you still are required to have a regulator. You should be able to explain how the regulator works.</w:t>
+        <w:t>Explain how the system will be powered. You should be able to explain how the regulator works.</w:t>
       </w:r>
     </w:p>
     <w:p>
@@ -3674,7 +3725,67 @@
         <w:rPr>
           <w:rFonts w:ascii="Times New Roman" w:hAnsi="Times New Roman" w:cs="Times New Roman"/>
         </w:rPr>
-        <w:t>Demonstrate that your breadboard circuit of the system is functional and there are no major design flaws that may show up in the PCB.</w:t>
+        <w:t>Demonstrate that your breadboard circuit</w:t>
+      </w:r>
+      <w:r>
+        <w:rPr>
+          <w:rFonts w:ascii="Times New Roman" w:hAnsi="Times New Roman" w:cs="Times New Roman"/>
+        </w:rPr>
+        <w:t>s</w:t>
+      </w:r>
+      <w:r>
+        <w:rPr>
+          <w:rFonts w:ascii="Times New Roman" w:hAnsi="Times New Roman" w:cs="Times New Roman"/>
+        </w:rPr>
+        <w:t xml:space="preserve"> </w:t>
+      </w:r>
+      <w:r>
+        <w:rPr>
+          <w:rFonts w:ascii="Times New Roman" w:hAnsi="Times New Roman" w:cs="Times New Roman"/>
+        </w:rPr>
+        <w:t>are</w:t>
+      </w:r>
+      <w:r>
+        <w:rPr>
+          <w:rFonts w:ascii="Times New Roman" w:hAnsi="Times New Roman" w:cs="Times New Roman"/>
+        </w:rPr>
+        <w:t xml:space="preserve"> functional</w:t>
+      </w:r>
+      <w:r>
+        <w:rPr>
+          <w:rFonts w:ascii="Times New Roman" w:hAnsi="Times New Roman" w:cs="Times New Roman"/>
+        </w:rPr>
+        <w:t xml:space="preserve"> when running the integration tests,</w:t>
+      </w:r>
+      <w:r>
+        <w:rPr>
+          <w:rFonts w:ascii="Times New Roman" w:hAnsi="Times New Roman" w:cs="Times New Roman"/>
+        </w:rPr>
+        <w:t xml:space="preserve"> </w:t>
+      </w:r>
+      <w:r>
+        <w:rPr>
+          <w:rFonts w:ascii="Times New Roman" w:hAnsi="Times New Roman" w:cs="Times New Roman"/>
+        </w:rPr>
+        <w:t>so</w:t>
+      </w:r>
+      <w:r>
+        <w:rPr>
+          <w:rFonts w:ascii="Times New Roman" w:hAnsi="Times New Roman" w:cs="Times New Roman"/>
+        </w:rPr>
+        <w:t xml:space="preserve"> there are no major design flaws that may show up in </w:t>
+      </w:r>
+      <w:r>
+        <w:rPr>
+          <w:rFonts w:ascii="Times New Roman" w:hAnsi="Times New Roman" w:cs="Times New Roman"/>
+        </w:rPr>
+        <w:t>Lab 10</w:t>
+      </w:r>
+      <w:r>
+        <w:rPr>
+          <w:rFonts w:ascii="Times New Roman" w:hAnsi="Times New Roman" w:cs="Times New Roman"/>
+        </w:rPr>
+        <w:t>.</w:t>
       </w:r>
     </w:p>
     <w:p>
@@ -3757,13 +3868,15 @@
           <w:iCs/>
         </w:rPr>
       </w:pPr>
+      <w:bookmarkStart w:id="19" w:name="_Toc780818015"/>
+      <w:bookmarkStart w:id="20" w:name="_Toc187403500"/>
       <w:r>
         <w:rPr>
           <w:rFonts w:ascii="Times New Roman" w:hAnsi="Times New Roman" w:cs="Times New Roman"/>
           <w:i/>
           <w:iCs/>
         </w:rPr>
-        <w:t xml:space="preserve">We preemptively note that students shall submit their preliminary PCB to </w:t>
+        <w:t>S</w:t>
       </w:r>
       <w:r>
         <w:rPr>
@@ -3771,94 +3884,156 @@
           <w:i/>
           <w:iCs/>
         </w:rPr>
-        <w:t>GitHub</w:t>
-      </w:r>
+        <w:t xml:space="preserve">tudents shall submit </w:t>
+      </w:r>
+      <w:proofErr w:type="gramStart"/>
       <w:r>
         <w:rPr>
           <w:rFonts w:ascii="Times New Roman" w:hAnsi="Times New Roman" w:cs="Times New Roman"/>
           <w:i/>
           <w:iCs/>
         </w:rPr>
+        <w:t>KiCad</w:t>
+      </w:r>
+      <w:r>
+        <w:rPr>
+          <w:rFonts w:ascii="Times New Roman" w:hAnsi="Times New Roman" w:cs="Times New Roman"/>
+          <w:i/>
+          <w:iCs/>
+        </w:rPr>
+        <w:t xml:space="preserve"> </w:t>
+      </w:r>
+      <w:r>
+        <w:rPr>
+          <w:rFonts w:ascii="Times New Roman" w:hAnsi="Times New Roman" w:cs="Times New Roman"/>
+          <w:i/>
+          <w:iCs/>
+        </w:rPr>
         <w:t>.</w:t>
+      </w:r>
+      <w:proofErr w:type="spellStart"/>
+      <w:r>
+        <w:rPr>
+          <w:rFonts w:ascii="Times New Roman" w:hAnsi="Times New Roman" w:cs="Times New Roman"/>
+          <w:i/>
+          <w:iCs/>
+        </w:rPr>
+        <w:t>kicad</w:t>
+      </w:r>
+      <w:proofErr w:type="gramEnd"/>
+      <w:r>
+        <w:rPr>
+          <w:rFonts w:ascii="Times New Roman" w:hAnsi="Times New Roman" w:cs="Times New Roman"/>
+          <w:i/>
+          <w:iCs/>
+        </w:rPr>
+        <w:t>_</w:t>
+      </w:r>
+      <w:proofErr w:type="gramStart"/>
+      <w:r>
+        <w:rPr>
+          <w:rFonts w:ascii="Times New Roman" w:hAnsi="Times New Roman" w:cs="Times New Roman"/>
+          <w:i/>
+          <w:iCs/>
+        </w:rPr>
+        <w:t>pro</w:t>
+      </w:r>
+      <w:proofErr w:type="spellEnd"/>
+      <w:r>
+        <w:rPr>
+          <w:rFonts w:ascii="Times New Roman" w:hAnsi="Times New Roman" w:cs="Times New Roman"/>
+          <w:i/>
+          <w:iCs/>
+        </w:rPr>
+        <w:t xml:space="preserve"> .</w:t>
+      </w:r>
+      <w:proofErr w:type="spellStart"/>
+      <w:r>
+        <w:rPr>
+          <w:rFonts w:ascii="Times New Roman" w:hAnsi="Times New Roman" w:cs="Times New Roman"/>
+          <w:i/>
+          <w:iCs/>
+        </w:rPr>
+        <w:t>kicad</w:t>
+      </w:r>
+      <w:proofErr w:type="gramEnd"/>
+      <w:r>
+        <w:rPr>
+          <w:rFonts w:ascii="Times New Roman" w:hAnsi="Times New Roman" w:cs="Times New Roman"/>
+          <w:i/>
+          <w:iCs/>
+        </w:rPr>
+        <w:t>_sch</w:t>
+      </w:r>
+      <w:proofErr w:type="spellEnd"/>
+      <w:r>
+        <w:rPr>
+          <w:rFonts w:ascii="Times New Roman" w:hAnsi="Times New Roman" w:cs="Times New Roman"/>
+          <w:i/>
+          <w:iCs/>
+        </w:rPr>
+        <w:t xml:space="preserve"> and </w:t>
+      </w:r>
+      <w:proofErr w:type="spellStart"/>
+      <w:r>
+        <w:rPr>
+          <w:rFonts w:ascii="Times New Roman" w:hAnsi="Times New Roman" w:cs="Times New Roman"/>
+          <w:i/>
+          <w:iCs/>
+        </w:rPr>
+        <w:t>kicad_pcb</w:t>
+      </w:r>
+      <w:proofErr w:type="spellEnd"/>
+      <w:r>
+        <w:rPr>
+          <w:rFonts w:ascii="Times New Roman" w:hAnsi="Times New Roman" w:cs="Times New Roman"/>
+          <w:i/>
+          <w:iCs/>
+        </w:rPr>
+        <w:t xml:space="preserve"> files</w:t>
+      </w:r>
+      <w:r>
+        <w:rPr>
+          <w:rFonts w:ascii="Times New Roman" w:hAnsi="Times New Roman" w:cs="Times New Roman"/>
+          <w:i/>
+          <w:iCs/>
+        </w:rPr>
+        <w:t xml:space="preserve"> to </w:t>
+      </w:r>
+      <w:bookmarkStart w:id="21" w:name="_Hlk160494382"/>
+      <w:r>
+        <w:rPr>
+          <w:rFonts w:ascii="Times New Roman" w:hAnsi="Times New Roman" w:cs="Times New Roman"/>
+          <w:i/>
+          <w:iCs/>
+        </w:rPr>
+        <w:t>GitHub</w:t>
+      </w:r>
+      <w:bookmarkEnd w:id="21"/>
+      <w:r>
+        <w:rPr>
+          <w:rFonts w:ascii="Times New Roman" w:hAnsi="Times New Roman" w:cs="Times New Roman"/>
+          <w:i/>
+          <w:iCs/>
+        </w:rPr>
+        <w:t>.</w:t>
+      </w:r>
+      <w:r>
+        <w:rPr>
+          <w:rFonts w:ascii="Times New Roman" w:hAnsi="Times New Roman" w:cs="Times New Roman"/>
+          <w:i/>
+          <w:iCs/>
+        </w:rPr>
+        <w:t xml:space="preserve"> See syllabus for due dates</w:t>
       </w:r>
     </w:p>
     <w:p>
       <w:pPr>
-        <w:rPr>
-          <w:rFonts w:ascii="Times New Roman" w:hAnsi="Times New Roman" w:cs="Times New Roman"/>
-          <w:i/>
-          <w:iCs/>
-        </w:rPr>
-      </w:pPr>
-      <w:r>
-        <w:rPr>
-          <w:rFonts w:ascii="Times New Roman" w:hAnsi="Times New Roman" w:cs="Times New Roman"/>
-          <w:i/>
-          <w:iCs/>
-        </w:rPr>
-        <w:t>TA &amp; Professor Review (9:00AM, March 29</w:t>
-      </w:r>
-      <w:r>
-        <w:rPr>
-          <w:rFonts w:ascii="Times New Roman" w:hAnsi="Times New Roman" w:cs="Times New Roman"/>
-          <w:i/>
-          <w:iCs/>
-          <w:vertAlign w:val="superscript"/>
-        </w:rPr>
-        <w:t>th</w:t>
-      </w:r>
-      <w:r>
-        <w:rPr>
-          <w:rFonts w:ascii="Times New Roman" w:hAnsi="Times New Roman" w:cs="Times New Roman"/>
-          <w:i/>
-          <w:iCs/>
-        </w:rPr>
-        <w:t>)</w:t>
-      </w:r>
-    </w:p>
-    <w:p>
-      <w:pPr>
-        <w:rPr>
-          <w:rFonts w:ascii="Times New Roman" w:hAnsi="Times New Roman" w:cs="Times New Roman"/>
-          <w:i/>
-          <w:iCs/>
-        </w:rPr>
-      </w:pPr>
-      <w:r>
-        <w:rPr>
-          <w:rFonts w:ascii="Times New Roman" w:hAnsi="Times New Roman" w:cs="Times New Roman"/>
-          <w:i/>
-          <w:iCs/>
-        </w:rPr>
-        <w:t>Final Submission (10:00AM, April 2</w:t>
-      </w:r>
-      <w:r>
-        <w:rPr>
-          <w:rFonts w:ascii="Times New Roman" w:hAnsi="Times New Roman" w:cs="Times New Roman"/>
-          <w:i/>
-          <w:iCs/>
-          <w:vertAlign w:val="superscript"/>
-        </w:rPr>
-        <w:t>nd</w:t>
-      </w:r>
-      <w:r>
-        <w:rPr>
-          <w:rFonts w:ascii="Times New Roman" w:hAnsi="Times New Roman" w:cs="Times New Roman"/>
-          <w:i/>
-          <w:iCs/>
-        </w:rPr>
-        <w:t>)</w:t>
-      </w:r>
-    </w:p>
-    <w:p>
-      <w:pPr>
         <w:pStyle w:val="Heading1"/>
         <w:rPr>
           <w:rFonts w:ascii="Times New Roman" w:hAnsi="Times New Roman" w:cs="Times New Roman"/>
         </w:rPr>
       </w:pPr>
-      <w:bookmarkStart w:id="19" w:name="_Toc780818015"/>
-      <w:bookmarkStart w:id="20" w:name="_Toc187403500"/>
       <w:r>
         <w:rPr>
           <w:rFonts w:ascii="Times New Roman" w:hAnsi="Times New Roman" w:cs="Times New Roman"/>
@@ -3877,16 +4052,17 @@
           <w:szCs w:val="25"/>
         </w:rPr>
       </w:pPr>
-      <w:bookmarkStart w:id="21" w:name="_Toc187403501"/>
+      <w:bookmarkStart w:id="22" w:name="_Toc187403501"/>
+      <w:bookmarkStart w:id="23" w:name="_Toc202438783"/>
       <w:r>
         <w:rPr>
           <w:rFonts w:ascii="Times New Roman" w:eastAsia="Calibri Light" w:hAnsi="Times New Roman" w:cs="Times New Roman"/>
           <w:sz w:val="25"/>
           <w:szCs w:val="25"/>
         </w:rPr>
-        <w:t>Deliverable 1&amp;2</w:t>
-      </w:r>
-      <w:bookmarkEnd w:id="21"/>
+        <w:t>Deliverable 1</w:t>
+      </w:r>
+      <w:bookmarkEnd w:id="23"/>
     </w:p>
     <w:p>
       <w:pPr>
@@ -3898,21 +4074,19 @@
         <w:rPr>
           <w:rFonts w:ascii="Times New Roman" w:hAnsi="Times New Roman" w:cs="Times New Roman"/>
         </w:rPr>
-        <w:t xml:space="preserve">Create a </w:t>
-      </w:r>
-      <w:proofErr w:type="spellStart"/>
-      <w:r>
-        <w:rPr>
-          <w:rFonts w:ascii="Times New Roman" w:hAnsi="Times New Roman" w:cs="Times New Roman"/>
-        </w:rPr>
-        <w:t>KiCad</w:t>
-      </w:r>
-      <w:proofErr w:type="spellEnd"/>
-      <w:r>
-        <w:rPr>
-          <w:rFonts w:ascii="Times New Roman" w:hAnsi="Times New Roman" w:cs="Times New Roman"/>
-        </w:rPr>
-        <w:t xml:space="preserve"> Schematic and PCB for your project.</w:t>
+        <w:t>Updated Requirements Document</w:t>
+      </w:r>
+      <w:r>
+        <w:rPr>
+          <w:rFonts w:ascii="Times New Roman" w:hAnsi="Times New Roman" w:cs="Times New Roman"/>
+        </w:rPr>
+        <w:t xml:space="preserve"> </w:t>
+      </w:r>
+      <w:r>
+        <w:rPr>
+          <w:rFonts w:ascii="Times New Roman" w:hAnsi="Times New Roman" w:cs="Times New Roman"/>
+        </w:rPr>
+        <w:t>including a Data flow graph and Call graph.</w:t>
       </w:r>
     </w:p>
     <w:p>
@@ -3924,226 +4098,400 @@
           <w:szCs w:val="25"/>
         </w:rPr>
       </w:pPr>
-      <w:bookmarkStart w:id="22" w:name="_Toc160494437"/>
-      <w:bookmarkStart w:id="23" w:name="_Toc187403502"/>
       <w:r>
         <w:rPr>
           <w:rFonts w:ascii="Times New Roman" w:eastAsia="Calibri Light" w:hAnsi="Times New Roman" w:cs="Times New Roman"/>
           <w:sz w:val="25"/>
           <w:szCs w:val="25"/>
         </w:rPr>
-        <w:t>Deliverable 3</w:t>
+        <w:t xml:space="preserve">Deliverable </w:t>
       </w:r>
       <w:bookmarkEnd w:id="22"/>
-      <w:bookmarkEnd w:id="23"/>
-    </w:p>
-    <w:p>
-      <w:pPr>
-        <w:rPr>
-          <w:rFonts w:ascii="Times New Roman" w:hAnsi="Times New Roman" w:cs="Times New Roman"/>
-        </w:rPr>
-      </w:pPr>
-      <w:bookmarkStart w:id="24" w:name="_Hlk160494447"/>
-      <w:r>
-        <w:rPr>
-          <w:rFonts w:ascii="Times New Roman" w:hAnsi="Times New Roman" w:cs="Times New Roman"/>
-        </w:rPr>
-        <w:t>Create a high-level system design diagram, this diagram should show how the different modules created in lab 7 interact with each other and the rest of the system.</w:t>
-      </w:r>
-    </w:p>
-    <w:p>
-      <w:pPr>
-        <w:pStyle w:val="Heading2"/>
+      <w:r>
         <w:rPr>
           <w:rFonts w:ascii="Times New Roman" w:eastAsia="Calibri Light" w:hAnsi="Times New Roman" w:cs="Times New Roman"/>
           <w:sz w:val="25"/>
           <w:szCs w:val="25"/>
         </w:rPr>
-      </w:pPr>
-      <w:bookmarkStart w:id="25" w:name="_Toc160494438"/>
-      <w:bookmarkStart w:id="26" w:name="_Toc187403503"/>
-      <w:r>
+        <w:t>2</w:t>
+      </w:r>
+    </w:p>
+    <w:p>
+      <w:pPr>
+        <w:rPr>
+          <w:rFonts w:ascii="Times New Roman" w:hAnsi="Times New Roman" w:cs="Times New Roman"/>
+        </w:rPr>
+      </w:pPr>
+      <w:r>
+        <w:rPr>
+          <w:rFonts w:ascii="Times New Roman" w:hAnsi="Times New Roman" w:cs="Times New Roman"/>
+        </w:rPr>
+        <w:t>Complete</w:t>
+      </w:r>
+      <w:r>
+        <w:rPr>
+          <w:rFonts w:ascii="Times New Roman" w:hAnsi="Times New Roman" w:cs="Times New Roman"/>
+        </w:rPr>
+        <w:t xml:space="preserve"> </w:t>
+      </w:r>
+      <w:r>
+        <w:rPr>
+          <w:rFonts w:ascii="Times New Roman" w:hAnsi="Times New Roman" w:cs="Times New Roman"/>
+        </w:rPr>
+        <w:t>your</w:t>
+      </w:r>
+      <w:r>
+        <w:rPr>
+          <w:rFonts w:ascii="Times New Roman" w:hAnsi="Times New Roman" w:cs="Times New Roman"/>
+        </w:rPr>
+        <w:t xml:space="preserve"> KiCad </w:t>
+      </w:r>
+      <w:r>
+        <w:rPr>
+          <w:rFonts w:ascii="Times New Roman" w:hAnsi="Times New Roman" w:cs="Times New Roman"/>
+        </w:rPr>
+        <w:t xml:space="preserve">Project, </w:t>
+      </w:r>
+      <w:r>
+        <w:rPr>
+          <w:rFonts w:ascii="Times New Roman" w:hAnsi="Times New Roman" w:cs="Times New Roman"/>
+        </w:rPr>
+        <w:t>Schematic</w:t>
+      </w:r>
+      <w:r>
+        <w:rPr>
+          <w:rFonts w:ascii="Times New Roman" w:hAnsi="Times New Roman" w:cs="Times New Roman"/>
+        </w:rPr>
+        <w:t>,</w:t>
+      </w:r>
+      <w:r>
+        <w:rPr>
+          <w:rFonts w:ascii="Times New Roman" w:hAnsi="Times New Roman" w:cs="Times New Roman"/>
+        </w:rPr>
+        <w:t xml:space="preserve"> and PCB</w:t>
+      </w:r>
+      <w:r>
+        <w:rPr>
+          <w:rFonts w:ascii="Times New Roman" w:hAnsi="Times New Roman" w:cs="Times New Roman"/>
+        </w:rPr>
+        <w:t xml:space="preserve"> files</w:t>
+      </w:r>
+      <w:r>
+        <w:rPr>
+          <w:rFonts w:ascii="Times New Roman" w:hAnsi="Times New Roman" w:cs="Times New Roman"/>
+        </w:rPr>
+        <w:t>.</w:t>
+      </w:r>
+    </w:p>
+    <w:p>
+      <w:pPr>
+        <w:pStyle w:val="Heading2"/>
         <w:rPr>
           <w:rFonts w:ascii="Times New Roman" w:eastAsia="Calibri Light" w:hAnsi="Times New Roman" w:cs="Times New Roman"/>
           <w:sz w:val="25"/>
           <w:szCs w:val="25"/>
         </w:rPr>
-        <w:t>Deliverable 4</w:t>
-      </w:r>
-      <w:bookmarkEnd w:id="25"/>
-      <w:bookmarkEnd w:id="26"/>
-    </w:p>
-    <w:p>
-      <w:pPr>
-        <w:rPr>
-          <w:rFonts w:ascii="Times New Roman" w:hAnsi="Times New Roman" w:cs="Times New Roman"/>
-        </w:rPr>
-      </w:pPr>
-      <w:r>
-        <w:rPr>
-          <w:rFonts w:ascii="Times New Roman" w:hAnsi="Times New Roman" w:cs="Times New Roman"/>
-        </w:rPr>
-        <w:t>Record in your report the total cost estimation generated from the BoM. Additionally, record the total cost of only the components which count towards competition eligibility.</w:t>
-      </w:r>
-    </w:p>
-    <w:p>
-      <w:pPr>
-        <w:pStyle w:val="Heading2"/>
+      </w:pPr>
+      <w:bookmarkStart w:id="24" w:name="_Toc160494437"/>
+      <w:bookmarkStart w:id="25" w:name="_Toc187403502"/>
+      <w:bookmarkStart w:id="26" w:name="_Hlk160494448"/>
+      <w:bookmarkStart w:id="27" w:name="_Toc202438785"/>
+      <w:r>
         <w:rPr>
           <w:rFonts w:ascii="Times New Roman" w:eastAsia="Calibri Light" w:hAnsi="Times New Roman" w:cs="Times New Roman"/>
           <w:sz w:val="25"/>
           <w:szCs w:val="25"/>
         </w:rPr>
-      </w:pPr>
-      <w:bookmarkStart w:id="27" w:name="_Toc187403504"/>
-      <w:bookmarkEnd w:id="24"/>
-      <w:r>
+        <w:t>Deliverable 3</w:t>
+      </w:r>
+      <w:bookmarkEnd w:id="27"/>
+    </w:p>
+    <w:p>
+      <w:pPr>
+        <w:rPr>
+          <w:rFonts w:ascii="Times New Roman" w:hAnsi="Times New Roman" w:cs="Times New Roman"/>
+        </w:rPr>
+      </w:pPr>
+      <w:bookmarkStart w:id="28" w:name="_Hlk160494493"/>
+      <w:bookmarkEnd w:id="26"/>
+      <w:r>
+        <w:rPr>
+          <w:rFonts w:ascii="Times New Roman" w:hAnsi="Times New Roman" w:cs="Times New Roman"/>
+        </w:rPr>
+        <w:t>Final</w:t>
+      </w:r>
+      <w:r>
+        <w:rPr>
+          <w:rFonts w:ascii="Times New Roman" w:hAnsi="Times New Roman" w:cs="Times New Roman"/>
+        </w:rPr>
+        <w:t xml:space="preserve"> BOM. </w:t>
+      </w:r>
+      <w:r>
+        <w:rPr>
+          <w:rFonts w:ascii="Times New Roman" w:hAnsi="Times New Roman" w:cs="Times New Roman"/>
+        </w:rPr>
+        <w:t xml:space="preserve"> </w:t>
+      </w:r>
+      <w:r>
+        <w:rPr>
+          <w:rFonts w:ascii="Times New Roman" w:hAnsi="Times New Roman" w:cs="Times New Roman"/>
+        </w:rPr>
+        <w:t>Additionally, record the total cost of only the components which count towards competition eligibility.</w:t>
+      </w:r>
+    </w:p>
+    <w:p>
+      <w:pPr>
+        <w:pStyle w:val="Heading2"/>
         <w:rPr>
           <w:rFonts w:ascii="Times New Roman" w:eastAsia="Calibri Light" w:hAnsi="Times New Roman" w:cs="Times New Roman"/>
           <w:sz w:val="25"/>
           <w:szCs w:val="25"/>
         </w:rPr>
-        <w:t xml:space="preserve">Deliverable </w:t>
-      </w:r>
+      </w:pPr>
+      <w:bookmarkStart w:id="29" w:name="_Hlk160494447"/>
+      <w:bookmarkStart w:id="30" w:name="_Toc160494438"/>
+      <w:bookmarkStart w:id="31" w:name="_Toc187403503"/>
+      <w:bookmarkStart w:id="32" w:name="_Toc202438788"/>
+      <w:bookmarkEnd w:id="24"/>
+      <w:bookmarkEnd w:id="25"/>
+      <w:bookmarkEnd w:id="28"/>
       <w:r>
         <w:rPr>
           <w:rFonts w:ascii="Times New Roman" w:eastAsia="Calibri Light" w:hAnsi="Times New Roman" w:cs="Times New Roman"/>
           <w:sz w:val="25"/>
           <w:szCs w:val="25"/>
         </w:rPr>
-        <w:t>5</w:t>
-      </w:r>
-      <w:bookmarkEnd w:id="27"/>
-    </w:p>
-    <w:p>
-      <w:pPr>
-        <w:rPr>
-          <w:rFonts w:ascii="Times New Roman" w:hAnsi="Times New Roman" w:cs="Times New Roman"/>
-        </w:rPr>
-      </w:pPr>
-      <w:r>
-        <w:rPr>
-          <w:rFonts w:ascii="Times New Roman" w:hAnsi="Times New Roman" w:cs="Times New Roman"/>
-        </w:rPr>
-        <w:t xml:space="preserve">Describe the tests that you added in lab </w:t>
-      </w:r>
-      <w:r>
-        <w:rPr>
-          <w:rFonts w:ascii="Times New Roman" w:hAnsi="Times New Roman" w:cs="Times New Roman"/>
-        </w:rPr>
-        <w:t>7B</w:t>
-      </w:r>
-      <w:r>
-        <w:rPr>
-          <w:rFonts w:ascii="Times New Roman" w:hAnsi="Times New Roman" w:cs="Times New Roman"/>
-        </w:rPr>
-        <w:t xml:space="preserve"> </w:t>
-      </w:r>
-      <w:r>
-        <w:rPr>
-          <w:rFonts w:ascii="Times New Roman" w:hAnsi="Times New Roman" w:cs="Times New Roman"/>
-        </w:rPr>
-        <w:t>to</w:t>
-      </w:r>
-      <w:r>
-        <w:rPr>
-          <w:rFonts w:ascii="Times New Roman" w:hAnsi="Times New Roman" w:cs="Times New Roman"/>
-        </w:rPr>
-        <w:t xml:space="preserve"> verify your modules and their integration.</w:t>
-      </w:r>
-    </w:p>
-    <w:p>
-      <w:pPr>
-        <w:pStyle w:val="Heading2"/>
+        <w:t xml:space="preserve">Deliverable </w:t>
+      </w:r>
+      <w:r>
         <w:rPr>
           <w:rFonts w:ascii="Times New Roman" w:eastAsia="Calibri Light" w:hAnsi="Times New Roman" w:cs="Times New Roman"/>
           <w:sz w:val="25"/>
           <w:szCs w:val="25"/>
         </w:rPr>
-      </w:pPr>
-      <w:bookmarkStart w:id="28" w:name="_Toc160494441"/>
-      <w:bookmarkStart w:id="29" w:name="_Toc187403505"/>
-      <w:r>
+        <w:t>4</w:t>
+      </w:r>
+    </w:p>
+    <w:p>
+      <w:pPr>
+        <w:rPr>
+          <w:rFonts w:ascii="Times New Roman" w:hAnsi="Times New Roman" w:cs="Times New Roman"/>
+        </w:rPr>
+      </w:pPr>
+      <w:r>
+        <w:rPr>
+          <w:rFonts w:ascii="Times New Roman" w:hAnsi="Times New Roman" w:cs="Times New Roman"/>
+        </w:rPr>
+        <w:t>Print</w:t>
+      </w:r>
+      <w:r>
+        <w:rPr>
+          <w:rFonts w:ascii="Times New Roman" w:hAnsi="Times New Roman" w:cs="Times New Roman"/>
+        </w:rPr>
+        <w:t xml:space="preserve"> </w:t>
+      </w:r>
+      <w:r>
+        <w:rPr>
+          <w:rFonts w:ascii="Times New Roman" w:hAnsi="Times New Roman" w:cs="Times New Roman"/>
+        </w:rPr>
+        <w:t xml:space="preserve">out </w:t>
+      </w:r>
+      <w:bookmarkStart w:id="33" w:name="_Hlk202444983"/>
+      <w:r>
+        <w:rPr>
+          <w:rFonts w:ascii="Times New Roman" w:hAnsi="Times New Roman" w:cs="Times New Roman"/>
+        </w:rPr>
+        <w:t>the</w:t>
+      </w:r>
+      <w:r>
+        <w:rPr>
+          <w:rFonts w:ascii="Times New Roman" w:hAnsi="Times New Roman" w:cs="Times New Roman"/>
+        </w:rPr>
+        <w:t xml:space="preserve"> top and bottom</w:t>
+      </w:r>
+      <w:r>
+        <w:rPr>
+          <w:rFonts w:ascii="Times New Roman" w:hAnsi="Times New Roman" w:cs="Times New Roman"/>
+        </w:rPr>
+        <w:t xml:space="preserve"> (mirrored)</w:t>
+      </w:r>
+      <w:r>
+        <w:rPr>
+          <w:rFonts w:ascii="Times New Roman" w:hAnsi="Times New Roman" w:cs="Times New Roman"/>
+        </w:rPr>
+        <w:t xml:space="preserve"> of the PCB showing all components are the correct size and the PCB fits in the box (Figure 7A.2 and Figure 7B.7)</w:t>
+      </w:r>
+      <w:r>
+        <w:rPr>
+          <w:rFonts w:ascii="Times New Roman" w:hAnsi="Times New Roman" w:cs="Times New Roman"/>
+        </w:rPr>
+        <w:t xml:space="preserve">. </w:t>
+      </w:r>
+      <w:bookmarkEnd w:id="33"/>
+    </w:p>
+    <w:p>
+      <w:pPr>
+        <w:pStyle w:val="Heading2"/>
         <w:rPr>
           <w:rFonts w:ascii="Times New Roman" w:eastAsia="Calibri Light" w:hAnsi="Times New Roman" w:cs="Times New Roman"/>
           <w:sz w:val="25"/>
           <w:szCs w:val="25"/>
         </w:rPr>
-        <w:t>Deliverable 6 (10pts Extra Credit)</w:t>
-      </w:r>
-      <w:bookmarkEnd w:id="28"/>
-      <w:bookmarkEnd w:id="29"/>
-    </w:p>
-    <w:p>
-      <w:pPr>
-        <w:rPr>
-          <w:rFonts w:ascii="Times New Roman" w:hAnsi="Times New Roman" w:cs="Times New Roman"/>
-        </w:rPr>
-      </w:pPr>
-      <w:r>
-        <w:rPr>
-          <w:rFonts w:ascii="Times New Roman" w:hAnsi="Times New Roman" w:cs="Times New Roman"/>
-        </w:rPr>
-        <w:t xml:space="preserve">Use a TM4C123 chip in your design in addition to the launchpad. You will need to add the component to the PCB like in Lab 6. You will need to ensure that it is Launchpad redundant (e.g. if the chip fails, the LaunchPad can be plugged in and used). One way to make it redundant is to add headers to the PCB where jumper can be run from the launchpad to the PCB. This extra credit can be completed </w:t>
-      </w:r>
-      <w:r>
-        <w:rPr>
-          <w:rFonts w:ascii="Times New Roman" w:hAnsi="Times New Roman" w:cs="Times New Roman"/>
-        </w:rPr>
-        <w:t>before</w:t>
-      </w:r>
-      <w:r>
-        <w:rPr>
-          <w:rFonts w:ascii="Times New Roman" w:hAnsi="Times New Roman" w:cs="Times New Roman"/>
-        </w:rPr>
-        <w:t xml:space="preserve"> lab </w:t>
-      </w:r>
-      <w:r>
-        <w:rPr>
-          <w:rFonts w:ascii="Times New Roman" w:hAnsi="Times New Roman" w:cs="Times New Roman"/>
-        </w:rPr>
-        <w:t>7B</w:t>
-      </w:r>
-      <w:r>
-        <w:rPr>
-          <w:rFonts w:ascii="Times New Roman" w:hAnsi="Times New Roman" w:cs="Times New Roman"/>
-        </w:rPr>
-        <w:t xml:space="preserve"> and will be applied to lab 1</w:t>
-      </w:r>
-      <w:r>
-        <w:rPr>
-          <w:rFonts w:ascii="Times New Roman" w:hAnsi="Times New Roman" w:cs="Times New Roman"/>
-        </w:rPr>
-        <w:t>0</w:t>
-      </w:r>
-      <w:r>
-        <w:rPr>
-          <w:rFonts w:ascii="Times New Roman" w:hAnsi="Times New Roman" w:cs="Times New Roman"/>
-        </w:rPr>
-        <w:t>.</w:t>
-      </w:r>
-    </w:p>
-    <w:p>
-      <w:pPr>
-        <w:pStyle w:val="Heading2"/>
+      </w:pPr>
+      <w:bookmarkStart w:id="34" w:name="_Hlk202443116"/>
+      <w:r>
         <w:rPr>
           <w:rFonts w:ascii="Times New Roman" w:eastAsia="Calibri Light" w:hAnsi="Times New Roman" w:cs="Times New Roman"/>
           <w:sz w:val="25"/>
           <w:szCs w:val="25"/>
         </w:rPr>
-      </w:pPr>
-      <w:bookmarkStart w:id="30" w:name="_Toc160494442"/>
-      <w:bookmarkStart w:id="31" w:name="_Toc187403506"/>
+        <w:t xml:space="preserve">Deliverable </w:t>
+      </w:r>
       <w:r>
         <w:rPr>
           <w:rFonts w:ascii="Times New Roman" w:eastAsia="Calibri Light" w:hAnsi="Times New Roman" w:cs="Times New Roman"/>
           <w:sz w:val="25"/>
           <w:szCs w:val="25"/>
         </w:rPr>
-        <w:t>Deliverable 7 (10pts Extra Credit)</w:t>
-      </w:r>
+        <w:t>5</w:t>
+      </w:r>
+    </w:p>
+    <w:p>
+      <w:pPr>
+        <w:rPr>
+          <w:rFonts w:ascii="Times New Roman" w:hAnsi="Times New Roman" w:cs="Times New Roman"/>
+        </w:rPr>
+      </w:pPr>
+      <w:r>
+        <w:rPr>
+          <w:rFonts w:ascii="Times New Roman" w:hAnsi="Times New Roman" w:cs="Times New Roman"/>
+        </w:rPr>
+        <w:t>Integration</w:t>
+      </w:r>
+      <w:r>
+        <w:rPr>
+          <w:rFonts w:ascii="Times New Roman" w:hAnsi="Times New Roman" w:cs="Times New Roman"/>
+        </w:rPr>
+        <w:t xml:space="preserve"> test code. </w:t>
+      </w:r>
+    </w:p>
+    <w:bookmarkEnd w:id="34"/>
+    <w:p>
+      <w:pPr>
+        <w:pStyle w:val="Heading2"/>
+        <w:rPr>
+          <w:rFonts w:ascii="Times New Roman" w:eastAsia="Calibri Light" w:hAnsi="Times New Roman" w:cs="Times New Roman"/>
+          <w:sz w:val="25"/>
+          <w:szCs w:val="25"/>
+        </w:rPr>
+      </w:pPr>
+      <w:r>
+        <w:rPr>
+          <w:rFonts w:ascii="Times New Roman" w:eastAsia="Calibri Light" w:hAnsi="Times New Roman" w:cs="Times New Roman"/>
+          <w:sz w:val="25"/>
+          <w:szCs w:val="25"/>
+        </w:rPr>
+        <w:t xml:space="preserve">Deliverable </w:t>
+      </w:r>
+      <w:bookmarkEnd w:id="32"/>
+      <w:r>
+        <w:rPr>
+          <w:rFonts w:ascii="Times New Roman" w:eastAsia="Calibri Light" w:hAnsi="Times New Roman" w:cs="Times New Roman"/>
+          <w:sz w:val="25"/>
+          <w:szCs w:val="25"/>
+        </w:rPr>
+        <w:t>6</w:t>
+      </w:r>
+    </w:p>
+    <w:p>
+      <w:pPr>
+        <w:rPr>
+          <w:rFonts w:ascii="Times New Roman" w:hAnsi="Times New Roman" w:cs="Times New Roman"/>
+        </w:rPr>
+      </w:pPr>
+      <w:r>
+        <w:rPr>
+          <w:rFonts w:ascii="Times New Roman" w:hAnsi="Times New Roman" w:cs="Times New Roman"/>
+        </w:rPr>
+        <w:t xml:space="preserve">Describe the tests that you added in lab </w:t>
+      </w:r>
+      <w:r>
+        <w:rPr>
+          <w:rFonts w:ascii="Times New Roman" w:hAnsi="Times New Roman" w:cs="Times New Roman"/>
+        </w:rPr>
+        <w:t>7B</w:t>
+      </w:r>
+      <w:r>
+        <w:rPr>
+          <w:rFonts w:ascii="Times New Roman" w:hAnsi="Times New Roman" w:cs="Times New Roman"/>
+        </w:rPr>
+        <w:t xml:space="preserve"> to verify your modules and their integration.</w:t>
+      </w:r>
+      <w:r>
+        <w:rPr>
+          <w:rFonts w:ascii="Times New Roman" w:hAnsi="Times New Roman" w:cs="Times New Roman"/>
+        </w:rPr>
+        <w:t xml:space="preserve"> Integration</w:t>
+      </w:r>
+      <w:r>
+        <w:rPr>
+          <w:rFonts w:ascii="Times New Roman" w:hAnsi="Times New Roman" w:cs="Times New Roman"/>
+        </w:rPr>
+        <w:t xml:space="preserve"> test code </w:t>
+      </w:r>
+      <w:r>
+        <w:rPr>
+          <w:rFonts w:ascii="Times New Roman" w:hAnsi="Times New Roman" w:cs="Times New Roman"/>
+        </w:rPr>
+        <w:t>showing all modules run at the same time</w:t>
+      </w:r>
+      <w:r>
+        <w:rPr>
+          <w:rFonts w:ascii="Times New Roman" w:hAnsi="Times New Roman" w:cs="Times New Roman"/>
+        </w:rPr>
+        <w:t xml:space="preserve">. </w:t>
+      </w:r>
+    </w:p>
+    <w:p>
+      <w:pPr>
+        <w:pStyle w:val="Heading2"/>
+        <w:rPr>
+          <w:rFonts w:ascii="Times New Roman" w:eastAsia="Calibri Light" w:hAnsi="Times New Roman" w:cs="Times New Roman"/>
+          <w:sz w:val="25"/>
+          <w:szCs w:val="25"/>
+        </w:rPr>
+      </w:pPr>
+      <w:bookmarkStart w:id="35" w:name="_Toc160494442"/>
+      <w:bookmarkStart w:id="36" w:name="_Toc187403506"/>
+      <w:bookmarkStart w:id="37" w:name="_Toc202438791"/>
+      <w:bookmarkEnd w:id="29"/>
       <w:bookmarkEnd w:id="30"/>
       <w:bookmarkEnd w:id="31"/>
+      <w:r>
+        <w:rPr>
+          <w:rFonts w:ascii="Times New Roman" w:eastAsia="Calibri Light" w:hAnsi="Times New Roman" w:cs="Times New Roman"/>
+          <w:sz w:val="25"/>
+          <w:szCs w:val="25"/>
+        </w:rPr>
+        <w:t xml:space="preserve">Deliverable </w:t>
+      </w:r>
+      <w:r>
+        <w:rPr>
+          <w:rFonts w:ascii="Times New Roman" w:eastAsia="Calibri Light" w:hAnsi="Times New Roman" w:cs="Times New Roman"/>
+          <w:sz w:val="25"/>
+          <w:szCs w:val="25"/>
+        </w:rPr>
+        <w:t>7</w:t>
+      </w:r>
+      <w:r>
+        <w:rPr>
+          <w:rFonts w:ascii="Times New Roman" w:eastAsia="Calibri Light" w:hAnsi="Times New Roman" w:cs="Times New Roman"/>
+          <w:sz w:val="25"/>
+          <w:szCs w:val="25"/>
+        </w:rPr>
+        <w:t xml:space="preserve"> (10pts Extra Credit)</w:t>
+      </w:r>
+      <w:bookmarkEnd w:id="37"/>
     </w:p>
     <w:p>
       <w:pPr>
@@ -4155,245 +4503,35 @@
         <w:rPr>
           <w:rFonts w:ascii="Times New Roman" w:hAnsi="Times New Roman" w:cs="Times New Roman"/>
         </w:rPr>
-        <w:t>Validate the performance of your embedded system. For each aspect of the system you are verifying, you must create a 1-3 sentence paragraph outlining:</w:t>
+        <w:t>Use a TM4C123 chip in your design in addition to the launchpad. You will need to add the component to the PCB like in Lab 6. You will need to ensure that it is Launchpad redundant (e.g. if the chip fails, the LaunchPad can be plugged in and used). One way to make it redundant is to add headers to the PCB where jumper can be run from the launchpad to the PCB. This extra credit will be applied to lab 1</w:t>
+      </w:r>
+      <w:r>
+        <w:rPr>
+          <w:rFonts w:ascii="Times New Roman" w:hAnsi="Times New Roman" w:cs="Times New Roman"/>
+        </w:rPr>
+        <w:t>0</w:t>
+      </w:r>
+      <w:r>
+        <w:rPr>
+          <w:rFonts w:ascii="Times New Roman" w:hAnsi="Times New Roman" w:cs="Times New Roman"/>
+        </w:rPr>
+        <w:t xml:space="preserve"> if the chip works</w:t>
+      </w:r>
+      <w:r>
+        <w:rPr>
+          <w:rFonts w:ascii="Times New Roman" w:hAnsi="Times New Roman" w:cs="Times New Roman"/>
+        </w:rPr>
+        <w:t>.</w:t>
       </w:r>
     </w:p>
+    <w:bookmarkEnd w:id="35"/>
+    <w:bookmarkEnd w:id="36"/>
     <w:p>
       <w:pPr>
-        <w:pStyle w:val="ListParagraph"/>
-        <w:numPr>
-          <w:ilvl w:val="0"/>
-          <w:numId w:val="32"/>
-        </w:numPr>
-        <w:rPr>
-          <w:rFonts w:ascii="Times New Roman" w:hAnsi="Times New Roman" w:cs="Times New Roman"/>
-        </w:rPr>
-      </w:pPr>
-      <w:r>
-        <w:rPr>
-          <w:rFonts w:ascii="Times New Roman" w:hAnsi="Times New Roman" w:cs="Times New Roman"/>
-        </w:rPr>
-        <w:t>How you performed this measurement</w:t>
-      </w:r>
-    </w:p>
-    <w:p>
-      <w:pPr>
-        <w:pStyle w:val="ListParagraph"/>
-        <w:numPr>
-          <w:ilvl w:val="0"/>
-          <w:numId w:val="32"/>
-        </w:numPr>
-        <w:rPr>
-          <w:rFonts w:ascii="Times New Roman" w:hAnsi="Times New Roman" w:cs="Times New Roman"/>
-        </w:rPr>
-      </w:pPr>
-      <w:r>
-        <w:rPr>
-          <w:rFonts w:ascii="Times New Roman" w:hAnsi="Times New Roman" w:cs="Times New Roman"/>
-        </w:rPr>
-        <w:lastRenderedPageBreak/>
-        <w:t>How/if the measured behavior meets your system’s requirements</w:t>
-      </w:r>
-    </w:p>
-    <w:p>
-      <w:pPr>
-        <w:pStyle w:val="ListParagraph"/>
-        <w:numPr>
-          <w:ilvl w:val="0"/>
-          <w:numId w:val="32"/>
-        </w:numPr>
-        <w:rPr>
-          <w:rFonts w:ascii="Times New Roman" w:hAnsi="Times New Roman" w:cs="Times New Roman"/>
-        </w:rPr>
-      </w:pPr>
-      <w:r>
-        <w:rPr>
-          <w:rFonts w:ascii="Times New Roman" w:hAnsi="Times New Roman" w:cs="Times New Roman"/>
-        </w:rPr>
-        <w:t>And what sources of errors may affect your measurement</w:t>
-      </w:r>
-    </w:p>
-    <w:p>
-      <w:pPr>
-        <w:rPr>
-          <w:rFonts w:ascii="Times New Roman" w:hAnsi="Times New Roman" w:cs="Times New Roman"/>
-        </w:rPr>
-      </w:pPr>
-      <w:r>
-        <w:rPr>
-          <w:rFonts w:ascii="Times New Roman" w:hAnsi="Times New Roman" w:cs="Times New Roman"/>
-        </w:rPr>
-        <w:t>Validate at least two performance metrics of your system from the following list:</w:t>
-      </w:r>
-    </w:p>
-    <w:p>
-      <w:pPr>
-        <w:pStyle w:val="ListParagraph"/>
-        <w:numPr>
-          <w:ilvl w:val="0"/>
-          <w:numId w:val="33"/>
-        </w:numPr>
-        <w:rPr>
-          <w:rFonts w:ascii="Times New Roman" w:hAnsi="Times New Roman" w:cs="Times New Roman"/>
-        </w:rPr>
-      </w:pPr>
-      <w:r>
-        <w:rPr>
-          <w:rFonts w:ascii="Times New Roman" w:hAnsi="Times New Roman" w:cs="Times New Roman"/>
-        </w:rPr>
-        <w:t>CPU utilization (thread profile) measured separately for each module.</w:t>
-      </w:r>
-    </w:p>
-    <w:p>
-      <w:pPr>
-        <w:pStyle w:val="ListParagraph"/>
-        <w:numPr>
-          <w:ilvl w:val="0"/>
-          <w:numId w:val="33"/>
-        </w:numPr>
-        <w:rPr>
-          <w:rFonts w:ascii="Times New Roman" w:hAnsi="Times New Roman" w:cs="Times New Roman"/>
-        </w:rPr>
-      </w:pPr>
-      <w:r>
-        <w:rPr>
-          <w:rFonts w:ascii="Times New Roman" w:hAnsi="Times New Roman" w:cs="Times New Roman"/>
-        </w:rPr>
-        <w:t>Maximum execution time for all ISRs</w:t>
-      </w:r>
-    </w:p>
-    <w:p>
-      <w:pPr>
-        <w:pStyle w:val="ListParagraph"/>
-        <w:numPr>
-          <w:ilvl w:val="0"/>
-          <w:numId w:val="33"/>
-        </w:numPr>
-        <w:rPr>
-          <w:rFonts w:ascii="Times New Roman" w:hAnsi="Times New Roman" w:cs="Times New Roman"/>
-        </w:rPr>
-      </w:pPr>
-      <w:r>
-        <w:rPr>
-          <w:rFonts w:ascii="Times New Roman" w:hAnsi="Times New Roman" w:cs="Times New Roman"/>
-        </w:rPr>
-        <w:t>Ping latency (Wi-Fi, Bluetooth, LoRa, 433Mhz Radio, etc.)</w:t>
-      </w:r>
-    </w:p>
-    <w:p>
-      <w:pPr>
-        <w:pStyle w:val="ListParagraph"/>
-        <w:numPr>
-          <w:ilvl w:val="0"/>
-          <w:numId w:val="33"/>
-        </w:numPr>
-        <w:rPr>
-          <w:rFonts w:ascii="Times New Roman" w:hAnsi="Times New Roman" w:cs="Times New Roman"/>
-        </w:rPr>
-      </w:pPr>
-      <w:r>
-        <w:rPr>
-          <w:rFonts w:ascii="Times New Roman" w:hAnsi="Times New Roman" w:cs="Times New Roman"/>
-        </w:rPr>
-        <w:t>DAC or ADC sampling jitter</w:t>
-      </w:r>
-    </w:p>
-    <w:p>
-      <w:pPr>
-        <w:pStyle w:val="ListParagraph"/>
-        <w:numPr>
-          <w:ilvl w:val="0"/>
-          <w:numId w:val="33"/>
-        </w:numPr>
-        <w:rPr>
-          <w:rFonts w:ascii="Times New Roman" w:hAnsi="Times New Roman" w:cs="Times New Roman"/>
-        </w:rPr>
-      </w:pPr>
-      <w:r>
-        <w:rPr>
-          <w:rFonts w:ascii="Times New Roman" w:hAnsi="Times New Roman" w:cs="Times New Roman"/>
-        </w:rPr>
-        <w:t>Signal to noise ratio (SNR)</w:t>
-      </w:r>
-    </w:p>
-    <w:p>
-      <w:pPr>
-        <w:pStyle w:val="ListParagraph"/>
-        <w:numPr>
-          <w:ilvl w:val="0"/>
-          <w:numId w:val="33"/>
-        </w:numPr>
-        <w:rPr>
-          <w:rFonts w:ascii="Times New Roman" w:hAnsi="Times New Roman" w:cs="Times New Roman"/>
-        </w:rPr>
-      </w:pPr>
-      <w:r>
-        <w:rPr>
-          <w:rFonts w:ascii="Times New Roman" w:hAnsi="Times New Roman" w:cs="Times New Roman"/>
-        </w:rPr>
-        <w:t xml:space="preserve">Used vs total bandwidth of </w:t>
-      </w:r>
-      <w:r>
-        <w:rPr>
-          <w:rFonts w:ascii="Times New Roman" w:hAnsi="Times New Roman" w:cs="Times New Roman"/>
-        </w:rPr>
-        <w:t>IC-to-IC</w:t>
-      </w:r>
-      <w:r>
-        <w:rPr>
-          <w:rFonts w:ascii="Times New Roman" w:hAnsi="Times New Roman" w:cs="Times New Roman"/>
-        </w:rPr>
-        <w:t xml:space="preserve"> communication protocols (UART, SPI, I2C, CAN, etc.)</w:t>
-      </w:r>
-    </w:p>
-    <w:p>
-      <w:pPr>
-        <w:rPr>
-          <w:rFonts w:ascii="Times New Roman" w:hAnsi="Times New Roman" w:cs="Times New Roman"/>
-        </w:rPr>
-      </w:pPr>
-      <w:r>
-        <w:rPr>
-          <w:rFonts w:ascii="Times New Roman" w:hAnsi="Times New Roman" w:cs="Times New Roman"/>
-        </w:rPr>
-        <w:t xml:space="preserve">This extra credit can be completed </w:t>
-      </w:r>
-      <w:r>
-        <w:rPr>
-          <w:rFonts w:ascii="Times New Roman" w:hAnsi="Times New Roman" w:cs="Times New Roman"/>
-        </w:rPr>
-        <w:t>before</w:t>
-      </w:r>
-      <w:r>
-        <w:rPr>
-          <w:rFonts w:ascii="Times New Roman" w:hAnsi="Times New Roman" w:cs="Times New Roman"/>
-        </w:rPr>
-        <w:t xml:space="preserve"> lab 1</w:t>
-      </w:r>
-      <w:r>
-        <w:rPr>
-          <w:rFonts w:ascii="Times New Roman" w:hAnsi="Times New Roman" w:cs="Times New Roman"/>
-        </w:rPr>
-        <w:t>0</w:t>
-      </w:r>
-      <w:r>
-        <w:rPr>
-          <w:rFonts w:ascii="Times New Roman" w:hAnsi="Times New Roman" w:cs="Times New Roman"/>
-        </w:rPr>
-        <w:t xml:space="preserve"> and will be applied to lab 1</w:t>
-      </w:r>
-      <w:r>
-        <w:rPr>
-          <w:rFonts w:ascii="Times New Roman" w:hAnsi="Times New Roman" w:cs="Times New Roman"/>
-        </w:rPr>
-        <w:t>0</w:t>
-      </w:r>
-      <w:r>
-        <w:rPr>
-          <w:rFonts w:ascii="Times New Roman" w:hAnsi="Times New Roman" w:cs="Times New Roman"/>
-        </w:rPr>
-        <w:t>.</w:t>
-      </w:r>
+        <w:rPr>
+          <w:rFonts w:ascii="Times New Roman" w:hAnsi="Times New Roman" w:cs="Times New Roman"/>
+        </w:rPr>
+      </w:pPr>
       <w:r>
         <w:rPr>
           <w:rFonts w:ascii="Times New Roman" w:hAnsi="Times New Roman" w:cs="Times New Roman"/>
@@ -4410,85 +4548,27 @@
           <w:szCs w:val="26"/>
         </w:rPr>
       </w:pPr>
-      <w:bookmarkStart w:id="32" w:name="_Toc187403507"/>
+      <w:bookmarkStart w:id="38" w:name="_Toc187403507"/>
       <w:r>
         <w:rPr>
           <w:rFonts w:ascii="Times New Roman" w:hAnsi="Times New Roman" w:cs="Times New Roman"/>
         </w:rPr>
         <w:lastRenderedPageBreak/>
-        <w:t>Hint (PCB Resources)</w:t>
-      </w:r>
-      <w:bookmarkEnd w:id="32"/>
-    </w:p>
-    <w:p>
-      <w:pPr>
-        <w:rPr>
-          <w:rFonts w:ascii="Times New Roman" w:eastAsia="Calibri" w:hAnsi="Times New Roman" w:cs="Times New Roman"/>
-          <w:color w:val="000000" w:themeColor="text1"/>
-        </w:rPr>
-      </w:pPr>
-      <w:r>
-        <w:rPr>
-          <w:rFonts w:ascii="Times New Roman" w:eastAsia="Calibri" w:hAnsi="Times New Roman" w:cs="Times New Roman"/>
-          <w:color w:val="000000" w:themeColor="text1"/>
-        </w:rPr>
-        <w:t>If you want to learn much more about PCB design (details beyond what is needed for ECE445L, but awesome if you wish to create PCBs professionally), Matthew Yu created two playlists with many hours of educational material.</w:t>
-      </w:r>
-    </w:p>
-    <w:p>
-      <w:pPr>
-        <w:rPr>
-          <w:rFonts w:ascii="Times New Roman" w:eastAsia="Calibri" w:hAnsi="Times New Roman" w:cs="Times New Roman"/>
-          <w:color w:val="000000" w:themeColor="text1"/>
-        </w:rPr>
-      </w:pPr>
-      <w:hyperlink r:id="rId15">
-        <w:r>
-          <w:rPr>
-            <w:rStyle w:val="Hyperlink"/>
-            <w:rFonts w:ascii="Times New Roman" w:eastAsia="Calibri" w:hAnsi="Times New Roman" w:cs="Times New Roman"/>
-          </w:rPr>
-          <w:t>https://www.youtube.com/playlist?list=PLqUBXn7oPxmxXZYo1X_91ucJfMEAJdrzt</w:t>
-        </w:r>
-      </w:hyperlink>
-      <w:r>
-        <w:rPr>
-          <w:rFonts w:ascii="Times New Roman" w:eastAsia="Calibri" w:hAnsi="Times New Roman" w:cs="Times New Roman"/>
-          <w:color w:val="000000" w:themeColor="text1"/>
-        </w:rPr>
-        <w:t xml:space="preserve">  (PCB Design)</w:t>
-      </w:r>
-    </w:p>
-    <w:p>
-      <w:pPr>
-        <w:rPr>
-          <w:rFonts w:ascii="Times New Roman" w:eastAsia="Calibri" w:hAnsi="Times New Roman" w:cs="Times New Roman"/>
-          <w:color w:val="000000" w:themeColor="text1"/>
-        </w:rPr>
-      </w:pPr>
-      <w:hyperlink r:id="rId16">
-        <w:r>
-          <w:rPr>
-            <w:rStyle w:val="Hyperlink"/>
-            <w:rFonts w:ascii="Times New Roman" w:eastAsia="Calibri" w:hAnsi="Times New Roman" w:cs="Times New Roman"/>
-          </w:rPr>
-          <w:t>https://www.youtube.com/playlist?list=PLqUBXn7oPxmzVwcAnNQxI12CLg_SvGdOF</w:t>
-        </w:r>
-      </w:hyperlink>
-      <w:r>
-        <w:rPr>
-          <w:rFonts w:ascii="Times New Roman" w:eastAsia="Calibri" w:hAnsi="Times New Roman" w:cs="Times New Roman"/>
-          <w:color w:val="000000" w:themeColor="text1"/>
-        </w:rPr>
-        <w:t xml:space="preserve">  (PCB Backlog)</w:t>
-      </w:r>
-    </w:p>
-    <w:p>
-      <w:pPr>
-        <w:rPr>
-          <w:rFonts w:ascii="Times New Roman" w:hAnsi="Times New Roman" w:cs="Times New Roman"/>
-        </w:rPr>
-      </w:pPr>
+        <w:t>Hint</w:t>
+      </w:r>
+      <w:r>
+        <w:rPr>
+          <w:rFonts w:ascii="Times New Roman" w:hAnsi="Times New Roman" w:cs="Times New Roman"/>
+        </w:rPr>
+        <w:t>s</w:t>
+      </w:r>
+      <w:r>
+        <w:rPr>
+          <w:rFonts w:ascii="Times New Roman" w:hAnsi="Times New Roman" w:cs="Times New Roman"/>
+        </w:rPr>
+        <w:t xml:space="preserve"> </w:t>
+      </w:r>
+      <w:bookmarkEnd w:id="38"/>
     </w:p>
     <w:p>
       <w:pPr>
@@ -4505,7 +4585,19 @@
         <w:rPr>
           <w:rFonts w:ascii="Times New Roman" w:hAnsi="Times New Roman" w:cs="Times New Roman"/>
         </w:rPr>
-        <w:t>Lab 7B hint: My advice is to do a little bit of Lab 7B, and then have someone check it. DO NOT DO THE COMPLETE DESIGN SCH/PCB THEN GET IT CHECKED. To have Lab 7 checked, you can contact your TA, or email the SCH and PCB files to your professor. We will evaluate your SCH files for gross design errors in the I/O interface PCB files for style (line width, mitered corners).</w:t>
+        <w:t>Lab 7B hint: Everyone’s embedded system must be placed in a box, so you should think about the box during Lab 7</w:t>
+      </w:r>
+      <w:r>
+        <w:rPr>
+          <w:rFonts w:ascii="Times New Roman" w:hAnsi="Times New Roman" w:cs="Times New Roman"/>
+        </w:rPr>
+        <w:t>B</w:t>
+      </w:r>
+      <w:r>
+        <w:rPr>
+          <w:rFonts w:ascii="Times New Roman" w:hAnsi="Times New Roman" w:cs="Times New Roman"/>
+        </w:rPr>
+        <w:t xml:space="preserve">. Starting to think about squeezing all the components into the little box once you get to Lab 10 will be difficult. Placing components in the proper place on the PCB during Lab 7B will greatly simplify the box-building process. </w:t>
       </w:r>
     </w:p>
     <w:p>
@@ -4523,97 +4615,21 @@
         <w:rPr>
           <w:rFonts w:ascii="Times New Roman" w:hAnsi="Times New Roman" w:cs="Times New Roman"/>
         </w:rPr>
-        <w:t>The datasheets for the components used in this cabinet tab of the BOM can be found on the datasheets page http://users.ece.utexas.edu/~valvano/Datasheets/.</w:t>
-      </w:r>
-    </w:p>
-    <w:p>
-      <w:pPr>
-        <w:pStyle w:val="ListParagraph"/>
-        <w:numPr>
-          <w:ilvl w:val="0"/>
-          <w:numId w:val="34"/>
-        </w:numPr>
-        <w:rPr>
-          <w:rFonts w:ascii="Times New Roman" w:hAnsi="Times New Roman" w:cs="Times New Roman"/>
-        </w:rPr>
-      </w:pPr>
-      <w:proofErr w:type="spellStart"/>
-      <w:r>
-        <w:rPr>
-          <w:rFonts w:ascii="Times New Roman" w:hAnsi="Times New Roman" w:cs="Times New Roman"/>
-        </w:rPr>
-        <w:t>Sparkfun</w:t>
-      </w:r>
-      <w:proofErr w:type="spellEnd"/>
-      <w:r>
-        <w:rPr>
-          <w:rFonts w:ascii="Times New Roman" w:hAnsi="Times New Roman" w:cs="Times New Roman"/>
-        </w:rPr>
-        <w:t xml:space="preserve"> and Adafruit have many low-cost displays. The Nokia 5110 is a very low-cost display, and you will find lots of starter code for it. We have a starter code for the </w:t>
-      </w:r>
-      <w:proofErr w:type="spellStart"/>
-      <w:r>
-        <w:rPr>
-          <w:rFonts w:ascii="Times New Roman" w:hAnsi="Times New Roman" w:cs="Times New Roman"/>
-        </w:rPr>
-        <w:t>Kentec</w:t>
-      </w:r>
-      <w:proofErr w:type="spellEnd"/>
-      <w:r>
-        <w:rPr>
-          <w:rFonts w:ascii="Times New Roman" w:hAnsi="Times New Roman" w:cs="Times New Roman"/>
-        </w:rPr>
-        <w:t xml:space="preserve"> display. See http://users.ece.utexas.edu/~valvano/arm/#HumanInterfaces.</w:t>
-      </w:r>
-    </w:p>
-    <w:p>
-      <w:pPr>
-        <w:pStyle w:val="ListParagraph"/>
-        <w:numPr>
-          <w:ilvl w:val="0"/>
-          <w:numId w:val="34"/>
-        </w:numPr>
-        <w:rPr>
-          <w:rFonts w:ascii="Times New Roman" w:hAnsi="Times New Roman" w:cs="Times New Roman"/>
-        </w:rPr>
-      </w:pPr>
-      <w:r>
-        <w:rPr>
-          <w:rFonts w:ascii="Times New Roman" w:hAnsi="Times New Roman" w:cs="Times New Roman"/>
-        </w:rPr>
-        <w:t>Lab 7B hint: Everyone’s embedded system must be placed in a box, so you should think about the box during Lab 7. Starting to think about squeezing all the components into the little box once you get to Lab 10 will be difficult. Placing components in the proper place on the PCB during Lab 7B will greatly simplify the box-building process. See Figures 7.1 and 7.7.</w:t>
-      </w:r>
-    </w:p>
-    <w:p>
-      <w:pPr>
-        <w:pStyle w:val="ListParagraph"/>
-        <w:numPr>
-          <w:ilvl w:val="0"/>
-          <w:numId w:val="34"/>
-        </w:numPr>
-        <w:rPr>
-          <w:rFonts w:ascii="Times New Roman" w:hAnsi="Times New Roman" w:cs="Times New Roman"/>
-        </w:rPr>
-      </w:pPr>
-      <w:r>
-        <w:rPr>
-          <w:rFonts w:ascii="Times New Roman" w:hAnsi="Times New Roman" w:cs="Times New Roman"/>
-        </w:rPr>
-        <w:t xml:space="preserve">Lab 7B hint: </w:t>
-      </w:r>
-      <w:proofErr w:type="spellStart"/>
-      <w:r>
-        <w:rPr>
-          <w:rFonts w:ascii="Times New Roman" w:hAnsi="Times New Roman" w:cs="Times New Roman"/>
-        </w:rPr>
-        <w:t>KiCad</w:t>
-      </w:r>
-      <w:proofErr w:type="spellEnd"/>
-      <w:r>
-        <w:rPr>
-          <w:rFonts w:ascii="Times New Roman" w:hAnsi="Times New Roman" w:cs="Times New Roman"/>
-        </w:rPr>
-        <w:t xml:space="preserve"> has a feature that allows for ground planes (copper pour). WE DO NOT ALLOW you to use this feature. Ground planes are useful for high frequency and/or low noise systems. The ground plane makes it much harder to visually see what wire connects to what pin, it makes it much harder to cut/add traces in Lab 10 to fix mistakes, and it makes it harder to create good solder joints without using a high-temperature soldering iron.</w:t>
+        <w:t xml:space="preserve">Lab 7B hint: KiCad has a feature that </w:t>
+      </w:r>
+      <w:proofErr w:type="gramStart"/>
+      <w:r>
+        <w:rPr>
+          <w:rFonts w:ascii="Times New Roman" w:hAnsi="Times New Roman" w:cs="Times New Roman"/>
+        </w:rPr>
+        <w:t>allows for</w:t>
+      </w:r>
+      <w:proofErr w:type="gramEnd"/>
+      <w:r>
+        <w:rPr>
+          <w:rFonts w:ascii="Times New Roman" w:hAnsi="Times New Roman" w:cs="Times New Roman"/>
+        </w:rPr>
+        <w:t xml:space="preserve"> ground planes (copper pour). WE DO NOT ALLOW you to use this feature. Ground planes are useful for high frequency and/or low noise systems. The ground plane makes it much harder to visually see what wire connects to what pin, it makes it much harder to cut/add traces in Lab 10 to fix mistakes, and it makes it harder to create good solder joints without using a high-temperature soldering iron.</w:t>
       </w:r>
     </w:p>
     <w:p>
@@ -4700,7 +4716,7 @@
                     <pic:cNvPicPr/>
                   </pic:nvPicPr>
                   <pic:blipFill>
-                    <a:blip r:embed="rId17">
+                    <a:blip r:embed="rId15">
                       <a:extLst>
                         <a:ext uri="{28A0092B-C50C-407E-A947-70E740481C1C}">
                           <a14:useLocalDpi xmlns:a14="http://schemas.microsoft.com/office/drawing/2010/main" val="0"/>
@@ -4729,31 +4745,11 @@
     </w:p>
     <w:p>
       <w:pPr>
-        <w:rPr>
-          <w:rFonts w:ascii="Times New Roman" w:hAnsi="Times New Roman" w:cs="Times New Roman"/>
-        </w:rPr>
-      </w:pPr>
-      <w:r>
-        <w:rPr>
-          <w:rFonts w:ascii="Times New Roman" w:hAnsi="Times New Roman" w:cs="Times New Roman"/>
-        </w:rPr>
-        <w:t>2-pin jumper, [SJ-1], $0.10</w:t>
-      </w:r>
-    </w:p>
-    <w:p>
-      <w:pPr>
         <w:jc w:val="center"/>
         <w:rPr>
           <w:rFonts w:ascii="Times New Roman" w:hAnsi="Times New Roman" w:cs="Times New Roman"/>
         </w:rPr>
       </w:pPr>
-      <w:r>
-        <w:rPr>
-          <w:rFonts w:ascii="Times New Roman" w:hAnsi="Times New Roman" w:cs="Times New Roman"/>
-        </w:rPr>
-        <w:lastRenderedPageBreak/>
-        <w:t xml:space="preserve"> </w:t>
-      </w:r>
       <w:r>
         <w:rPr>
           <w:rFonts w:ascii="Times New Roman" w:hAnsi="Times New Roman" w:cs="Times New Roman"/>
@@ -4775,7 +4771,7 @@
                     <pic:cNvPicPr/>
                   </pic:nvPicPr>
                   <pic:blipFill>
-                    <a:blip r:embed="rId18">
+                    <a:blip r:embed="rId16">
                       <a:extLst>
                         <a:ext uri="{28A0092B-C50C-407E-A947-70E740481C1C}">
                           <a14:useLocalDpi xmlns:a14="http://schemas.microsoft.com/office/drawing/2010/main" val="0"/>
@@ -4817,8 +4813,8 @@
       </w:pPr>
     </w:p>
     <w:sectPr>
-      <w:headerReference w:type="default" r:id="rId19"/>
-      <w:footerReference w:type="default" r:id="rId20"/>
+      <w:headerReference w:type="default" r:id="rId17"/>
+      <w:footerReference w:type="default" r:id="rId18"/>
       <w:pgSz w:w="12240" w:h="15840"/>
       <w:pgMar w:top="1440" w:right="1440" w:bottom="1440" w:left="1440" w:header="720" w:footer="720" w:gutter="0"/>
       <w:cols w:space="720"/>
@@ -4829,7 +4825,7 @@
 </file>
 
 <file path=word/endnotes.xml><?xml version="1.0" encoding="utf-8"?>
-<w:endnotes xmlns:wpc="http://schemas.microsoft.com/office/word/2010/wordprocessingCanvas" xmlns:cx="http://schemas.microsoft.com/office/drawing/2014/chartex" xmlns:cx1="http://schemas.microsoft.com/office/drawing/2015/9/8/chartex" xmlns:cx2="http://schemas.microsoft.com/office/drawing/2015/10/21/chartex" xmlns:cx3="http://schemas.microsoft.com/office/drawing/2016/5/9/chartex" xmlns:cx4="http://schemas.microsoft.com/office/drawing/2016/5/10/chartex" xmlns:cx5="http://schemas.microsoft.com/office/drawing/2016/5/11/chartex" xmlns:cx6="http://schemas.microsoft.com/office/drawing/2016/5/12/chartex" xmlns:cx7="http://schemas.microsoft.com/office/drawing/2016/5/13/chartex" xmlns:cx8="http://schemas.microsoft.com/office/drawing/2016/5/14/chartex" xmlns:mc="http://schemas.openxmlformats.org/markup-compatibility/2006" xmlns:aink="http://schemas.microsoft.com/office/drawing/2016/ink" xmlns:am3d="http://schemas.microsoft.com/office/drawing/2017/model3d" xmlns:o="urn:schemas-microsoft-com:office:office" xmlns:oel="http://schemas.microsoft.com/office/2019/extlst" xmlns:r="http://schemas.openxmlformats.org/officeDocument/2006/relationships" xmlns:m="http://schemas.openxmlformats.org/officeDocument/2006/math" xmlns:v="urn:schemas-microsoft-com:vml" xmlns:wp14="http://schemas.microsoft.com/office/word/2010/wordprocessingDrawing" xmlns:wp="http://schemas.openxmlformats.org/drawingml/2006/wordprocessingDrawing" xmlns:w10="urn:schemas-microsoft-com:office:word" xmlns:w="http://schemas.openxmlformats.org/wordprocessingml/2006/main" xmlns:w14="http://schemas.microsoft.com/office/word/2010/wordml" xmlns:w15="http://schemas.microsoft.com/office/word/2012/wordml" xmlns:w16cex="http://schemas.microsoft.com/office/word/2018/wordml/cex" xmlns:w16cid="http://schemas.microsoft.com/office/word/2016/wordml/cid" xmlns:w16="http://schemas.microsoft.com/office/word/2018/wordml" xmlns:w16sdtdh="http://schemas.microsoft.com/office/word/2020/wordml/sdtdatahash" xmlns:w16se="http://schemas.microsoft.com/office/word/2015/wordml/symex" xmlns:wpg="http://schemas.microsoft.com/office/word/2010/wordprocessingGroup" xmlns:wpi="http://schemas.microsoft.com/office/word/2010/wordprocessingInk" xmlns:wne="http://schemas.microsoft.com/office/word/2006/wordml" xmlns:wps="http://schemas.microsoft.com/office/word/2010/wordprocessingShape" mc:Ignorable="w14 w15 w16se w16cid w16 w16cex w16sdtdh wp14">
+<w:endnotes xmlns:wpc="http://schemas.microsoft.com/office/word/2010/wordprocessingCanvas" xmlns:cx="http://schemas.microsoft.com/office/drawing/2014/chartex" xmlns:cx1="http://schemas.microsoft.com/office/drawing/2015/9/8/chartex" xmlns:cx2="http://schemas.microsoft.com/office/drawing/2015/10/21/chartex" xmlns:cx3="http://schemas.microsoft.com/office/drawing/2016/5/9/chartex" xmlns:cx4="http://schemas.microsoft.com/office/drawing/2016/5/10/chartex" xmlns:cx5="http://schemas.microsoft.com/office/drawing/2016/5/11/chartex" xmlns:cx6="http://schemas.microsoft.com/office/drawing/2016/5/12/chartex" xmlns:cx7="http://schemas.microsoft.com/office/drawing/2016/5/13/chartex" xmlns:cx8="http://schemas.microsoft.com/office/drawing/2016/5/14/chartex" xmlns:mc="http://schemas.openxmlformats.org/markup-compatibility/2006" xmlns:aink="http://schemas.microsoft.com/office/drawing/2016/ink" xmlns:am3d="http://schemas.microsoft.com/office/drawing/2017/model3d" xmlns:o="urn:schemas-microsoft-com:office:office" xmlns:oel="http://schemas.microsoft.com/office/2019/extlst" xmlns:r="http://schemas.openxmlformats.org/officeDocument/2006/relationships" xmlns:m="http://schemas.openxmlformats.org/officeDocument/2006/math" xmlns:v="urn:schemas-microsoft-com:vml" xmlns:wp14="http://schemas.microsoft.com/office/word/2010/wordprocessingDrawing" xmlns:wp="http://schemas.openxmlformats.org/drawingml/2006/wordprocessingDrawing" xmlns:w10="urn:schemas-microsoft-com:office:word" xmlns:w="http://schemas.openxmlformats.org/wordprocessingml/2006/main" xmlns:w14="http://schemas.microsoft.com/office/word/2010/wordml" xmlns:w15="http://schemas.microsoft.com/office/word/2012/wordml" xmlns:w16cex="http://schemas.microsoft.com/office/word/2018/wordml/cex" xmlns:w16cid="http://schemas.microsoft.com/office/word/2016/wordml/cid" xmlns:w16="http://schemas.microsoft.com/office/word/2018/wordml" xmlns:w16du="http://schemas.microsoft.com/office/word/2023/wordml/word16du" xmlns:w16sdtdh="http://schemas.microsoft.com/office/word/2020/wordml/sdtdatahash" xmlns:w16sdtfl="http://schemas.microsoft.com/office/word/2024/wordml/sdtformatlock" xmlns:w16se="http://schemas.microsoft.com/office/word/2015/wordml/symex" xmlns:wpg="http://schemas.microsoft.com/office/word/2010/wordprocessingGroup" xmlns:wpi="http://schemas.microsoft.com/office/word/2010/wordprocessingInk" xmlns:wne="http://schemas.microsoft.com/office/word/2006/wordml" xmlns:wps="http://schemas.microsoft.com/office/word/2010/wordprocessingShape" mc:Ignorable="w14 w15 w16se w16cid w16 w16cex w16sdtdh w16sdtfl w16du wp14">
   <w:endnote w:type="separator" w:id="-1">
     <w:p>
       <w:pPr>
@@ -4854,7 +4850,7 @@
 </file>
 
 <file path=word/footer1.xml><?xml version="1.0" encoding="utf-8"?>
-<w:ftr xmlns:wpc="http://schemas.microsoft.com/office/word/2010/wordprocessingCanvas" xmlns:cx="http://schemas.microsoft.com/office/drawing/2014/chartex" xmlns:cx1="http://schemas.microsoft.com/office/drawing/2015/9/8/chartex" xmlns:cx2="http://schemas.microsoft.com/office/drawing/2015/10/21/chartex" xmlns:cx3="http://schemas.microsoft.com/office/drawing/2016/5/9/chartex" xmlns:cx4="http://schemas.microsoft.com/office/drawing/2016/5/10/chartex" xmlns:cx5="http://schemas.microsoft.com/office/drawing/2016/5/11/chartex" xmlns:cx6="http://schemas.microsoft.com/office/drawing/2016/5/12/chartex" xmlns:cx7="http://schemas.microsoft.com/office/drawing/2016/5/13/chartex" xmlns:cx8="http://schemas.microsoft.com/office/drawing/2016/5/14/chartex" xmlns:mc="http://schemas.openxmlformats.org/markup-compatibility/2006" xmlns:aink="http://schemas.microsoft.com/office/drawing/2016/ink" xmlns:am3d="http://schemas.microsoft.com/office/drawing/2017/model3d" xmlns:o="urn:schemas-microsoft-com:office:office" xmlns:oel="http://schemas.microsoft.com/office/2019/extlst" xmlns:r="http://schemas.openxmlformats.org/officeDocument/2006/relationships" xmlns:m="http://schemas.openxmlformats.org/officeDocument/2006/math" xmlns:v="urn:schemas-microsoft-com:vml" xmlns:wp14="http://schemas.microsoft.com/office/word/2010/wordprocessingDrawing" xmlns:wp="http://schemas.openxmlformats.org/drawingml/2006/wordprocessingDrawing" xmlns:w10="urn:schemas-microsoft-com:office:word" xmlns:w="http://schemas.openxmlformats.org/wordprocessingml/2006/main" xmlns:w14="http://schemas.microsoft.com/office/word/2010/wordml" xmlns:w15="http://schemas.microsoft.com/office/word/2012/wordml" xmlns:w16cex="http://schemas.microsoft.com/office/word/2018/wordml/cex" xmlns:w16cid="http://schemas.microsoft.com/office/word/2016/wordml/cid" xmlns:w16="http://schemas.microsoft.com/office/word/2018/wordml" xmlns:w16sdtdh="http://schemas.microsoft.com/office/word/2020/wordml/sdtdatahash" xmlns:w16se="http://schemas.microsoft.com/office/word/2015/wordml/symex" xmlns:wpg="http://schemas.microsoft.com/office/word/2010/wordprocessingGroup" xmlns:wpi="http://schemas.microsoft.com/office/word/2010/wordprocessingInk" xmlns:wne="http://schemas.microsoft.com/office/word/2006/wordml" xmlns:wps="http://schemas.microsoft.com/office/word/2010/wordprocessingShape" mc:Ignorable="w14 w15 w16se w16cid w16 w16cex w16sdtdh wp14">
+<w:ftr xmlns:wpc="http://schemas.microsoft.com/office/word/2010/wordprocessingCanvas" xmlns:cx="http://schemas.microsoft.com/office/drawing/2014/chartex" xmlns:cx1="http://schemas.microsoft.com/office/drawing/2015/9/8/chartex" xmlns:cx2="http://schemas.microsoft.com/office/drawing/2015/10/21/chartex" xmlns:cx3="http://schemas.microsoft.com/office/drawing/2016/5/9/chartex" xmlns:cx4="http://schemas.microsoft.com/office/drawing/2016/5/10/chartex" xmlns:cx5="http://schemas.microsoft.com/office/drawing/2016/5/11/chartex" xmlns:cx6="http://schemas.microsoft.com/office/drawing/2016/5/12/chartex" xmlns:cx7="http://schemas.microsoft.com/office/drawing/2016/5/13/chartex" xmlns:cx8="http://schemas.microsoft.com/office/drawing/2016/5/14/chartex" xmlns:mc="http://schemas.openxmlformats.org/markup-compatibility/2006" xmlns:aink="http://schemas.microsoft.com/office/drawing/2016/ink" xmlns:am3d="http://schemas.microsoft.com/office/drawing/2017/model3d" xmlns:o="urn:schemas-microsoft-com:office:office" xmlns:oel="http://schemas.microsoft.com/office/2019/extlst" xmlns:r="http://schemas.openxmlformats.org/officeDocument/2006/relationships" xmlns:m="http://schemas.openxmlformats.org/officeDocument/2006/math" xmlns:v="urn:schemas-microsoft-com:vml" xmlns:wp14="http://schemas.microsoft.com/office/word/2010/wordprocessingDrawing" xmlns:wp="http://schemas.openxmlformats.org/drawingml/2006/wordprocessingDrawing" xmlns:w10="urn:schemas-microsoft-com:office:word" xmlns:w="http://schemas.openxmlformats.org/wordprocessingml/2006/main" xmlns:w14="http://schemas.microsoft.com/office/word/2010/wordml" xmlns:w15="http://schemas.microsoft.com/office/word/2012/wordml" xmlns:w16cex="http://schemas.microsoft.com/office/word/2018/wordml/cex" xmlns:w16cid="http://schemas.microsoft.com/office/word/2016/wordml/cid" xmlns:w16="http://schemas.microsoft.com/office/word/2018/wordml" xmlns:w16du="http://schemas.microsoft.com/office/word/2023/wordml/word16du" xmlns:w16sdtdh="http://schemas.microsoft.com/office/word/2020/wordml/sdtdatahash" xmlns:w16sdtfl="http://schemas.microsoft.com/office/word/2024/wordml/sdtformatlock" xmlns:w16se="http://schemas.microsoft.com/office/word/2015/wordml/symex" xmlns:wpg="http://schemas.microsoft.com/office/word/2010/wordprocessingGroup" xmlns:wpi="http://schemas.microsoft.com/office/word/2010/wordprocessingInk" xmlns:wne="http://schemas.microsoft.com/office/word/2006/wordml" xmlns:wps="http://schemas.microsoft.com/office/word/2010/wordprocessingShape" mc:Ignorable="w14 w15 w16se w16cid w16 w16cex w16sdtdh w16sdtfl w16du wp14">
   <w:tbl>
     <w:tblPr>
       <w:tblW w:w="0" w:type="auto"/>
@@ -4933,7 +4929,7 @@
 </file>
 
 <file path=word/footnotes.xml><?xml version="1.0" encoding="utf-8"?>
-<w:footnotes xmlns:wpc="http://schemas.microsoft.com/office/word/2010/wordprocessingCanvas" xmlns:cx="http://schemas.microsoft.com/office/drawing/2014/chartex" xmlns:cx1="http://schemas.microsoft.com/office/drawing/2015/9/8/chartex" xmlns:cx2="http://schemas.microsoft.com/office/drawing/2015/10/21/chartex" xmlns:cx3="http://schemas.microsoft.com/office/drawing/2016/5/9/chartex" xmlns:cx4="http://schemas.microsoft.com/office/drawing/2016/5/10/chartex" xmlns:cx5="http://schemas.microsoft.com/office/drawing/2016/5/11/chartex" xmlns:cx6="http://schemas.microsoft.com/office/drawing/2016/5/12/chartex" xmlns:cx7="http://schemas.microsoft.com/office/drawing/2016/5/13/chartex" xmlns:cx8="http://schemas.microsoft.com/office/drawing/2016/5/14/chartex" xmlns:mc="http://schemas.openxmlformats.org/markup-compatibility/2006" xmlns:aink="http://schemas.microsoft.com/office/drawing/2016/ink" xmlns:am3d="http://schemas.microsoft.com/office/drawing/2017/model3d" xmlns:o="urn:schemas-microsoft-com:office:office" xmlns:oel="http://schemas.microsoft.com/office/2019/extlst" xmlns:r="http://schemas.openxmlformats.org/officeDocument/2006/relationships" xmlns:m="http://schemas.openxmlformats.org/officeDocument/2006/math" xmlns:v="urn:schemas-microsoft-com:vml" xmlns:wp14="http://schemas.microsoft.com/office/word/2010/wordprocessingDrawing" xmlns:wp="http://schemas.openxmlformats.org/drawingml/2006/wordprocessingDrawing" xmlns:w10="urn:schemas-microsoft-com:office:word" xmlns:w="http://schemas.openxmlformats.org/wordprocessingml/2006/main" xmlns:w14="http://schemas.microsoft.com/office/word/2010/wordml" xmlns:w15="http://schemas.microsoft.com/office/word/2012/wordml" xmlns:w16cex="http://schemas.microsoft.com/office/word/2018/wordml/cex" xmlns:w16cid="http://schemas.microsoft.com/office/word/2016/wordml/cid" xmlns:w16="http://schemas.microsoft.com/office/word/2018/wordml" xmlns:w16sdtdh="http://schemas.microsoft.com/office/word/2020/wordml/sdtdatahash" xmlns:w16se="http://schemas.microsoft.com/office/word/2015/wordml/symex" xmlns:wpg="http://schemas.microsoft.com/office/word/2010/wordprocessingGroup" xmlns:wpi="http://schemas.microsoft.com/office/word/2010/wordprocessingInk" xmlns:wne="http://schemas.microsoft.com/office/word/2006/wordml" xmlns:wps="http://schemas.microsoft.com/office/word/2010/wordprocessingShape" mc:Ignorable="w14 w15 w16se w16cid w16 w16cex w16sdtdh wp14">
+<w:footnotes xmlns:wpc="http://schemas.microsoft.com/office/word/2010/wordprocessingCanvas" xmlns:cx="http://schemas.microsoft.com/office/drawing/2014/chartex" xmlns:cx1="http://schemas.microsoft.com/office/drawing/2015/9/8/chartex" xmlns:cx2="http://schemas.microsoft.com/office/drawing/2015/10/21/chartex" xmlns:cx3="http://schemas.microsoft.com/office/drawing/2016/5/9/chartex" xmlns:cx4="http://schemas.microsoft.com/office/drawing/2016/5/10/chartex" xmlns:cx5="http://schemas.microsoft.com/office/drawing/2016/5/11/chartex" xmlns:cx6="http://schemas.microsoft.com/office/drawing/2016/5/12/chartex" xmlns:cx7="http://schemas.microsoft.com/office/drawing/2016/5/13/chartex" xmlns:cx8="http://schemas.microsoft.com/office/drawing/2016/5/14/chartex" xmlns:mc="http://schemas.openxmlformats.org/markup-compatibility/2006" xmlns:aink="http://schemas.microsoft.com/office/drawing/2016/ink" xmlns:am3d="http://schemas.microsoft.com/office/drawing/2017/model3d" xmlns:o="urn:schemas-microsoft-com:office:office" xmlns:oel="http://schemas.microsoft.com/office/2019/extlst" xmlns:r="http://schemas.openxmlformats.org/officeDocument/2006/relationships" xmlns:m="http://schemas.openxmlformats.org/officeDocument/2006/math" xmlns:v="urn:schemas-microsoft-com:vml" xmlns:wp14="http://schemas.microsoft.com/office/word/2010/wordprocessingDrawing" xmlns:wp="http://schemas.openxmlformats.org/drawingml/2006/wordprocessingDrawing" xmlns:w10="urn:schemas-microsoft-com:office:word" xmlns:w="http://schemas.openxmlformats.org/wordprocessingml/2006/main" xmlns:w14="http://schemas.microsoft.com/office/word/2010/wordml" xmlns:w15="http://schemas.microsoft.com/office/word/2012/wordml" xmlns:w16cex="http://schemas.microsoft.com/office/word/2018/wordml/cex" xmlns:w16cid="http://schemas.microsoft.com/office/word/2016/wordml/cid" xmlns:w16="http://schemas.microsoft.com/office/word/2018/wordml" xmlns:w16du="http://schemas.microsoft.com/office/word/2023/wordml/word16du" xmlns:w16sdtdh="http://schemas.microsoft.com/office/word/2020/wordml/sdtdatahash" xmlns:w16sdtfl="http://schemas.microsoft.com/office/word/2024/wordml/sdtformatlock" xmlns:w16se="http://schemas.microsoft.com/office/word/2015/wordml/symex" xmlns:wpg="http://schemas.microsoft.com/office/word/2010/wordprocessingGroup" xmlns:wpi="http://schemas.microsoft.com/office/word/2010/wordprocessingInk" xmlns:wne="http://schemas.microsoft.com/office/word/2006/wordml" xmlns:wps="http://schemas.microsoft.com/office/word/2010/wordprocessingShape" mc:Ignorable="w14 w15 w16se w16cid w16 w16cex w16sdtdh w16sdtfl w16du wp14">
   <w:footnote w:type="separator" w:id="-1">
     <w:p>
       <w:pPr>
@@ -4958,7 +4954,7 @@
 </file>
 
 <file path=word/header1.xml><?xml version="1.0" encoding="utf-8"?>
-<w:hdr xmlns:wpc="http://schemas.microsoft.com/office/word/2010/wordprocessingCanvas" xmlns:cx="http://schemas.microsoft.com/office/drawing/2014/chartex" xmlns:cx1="http://schemas.microsoft.com/office/drawing/2015/9/8/chartex" xmlns:cx2="http://schemas.microsoft.com/office/drawing/2015/10/21/chartex" xmlns:cx3="http://schemas.microsoft.com/office/drawing/2016/5/9/chartex" xmlns:cx4="http://schemas.microsoft.com/office/drawing/2016/5/10/chartex" xmlns:cx5="http://schemas.microsoft.com/office/drawing/2016/5/11/chartex" xmlns:cx6="http://schemas.microsoft.com/office/drawing/2016/5/12/chartex" xmlns:cx7="http://schemas.microsoft.com/office/drawing/2016/5/13/chartex" xmlns:cx8="http://schemas.microsoft.com/office/drawing/2016/5/14/chartex" xmlns:mc="http://schemas.openxmlformats.org/markup-compatibility/2006" xmlns:aink="http://schemas.microsoft.com/office/drawing/2016/ink" xmlns:am3d="http://schemas.microsoft.com/office/drawing/2017/model3d" xmlns:o="urn:schemas-microsoft-com:office:office" xmlns:oel="http://schemas.microsoft.com/office/2019/extlst" xmlns:r="http://schemas.openxmlformats.org/officeDocument/2006/relationships" xmlns:m="http://schemas.openxmlformats.org/officeDocument/2006/math" xmlns:v="urn:schemas-microsoft-com:vml" xmlns:wp14="http://schemas.microsoft.com/office/word/2010/wordprocessingDrawing" xmlns:wp="http://schemas.openxmlformats.org/drawingml/2006/wordprocessingDrawing" xmlns:w10="urn:schemas-microsoft-com:office:word" xmlns:w="http://schemas.openxmlformats.org/wordprocessingml/2006/main" xmlns:w14="http://schemas.microsoft.com/office/word/2010/wordml" xmlns:w15="http://schemas.microsoft.com/office/word/2012/wordml" xmlns:w16cex="http://schemas.microsoft.com/office/word/2018/wordml/cex" xmlns:w16cid="http://schemas.microsoft.com/office/word/2016/wordml/cid" xmlns:w16="http://schemas.microsoft.com/office/word/2018/wordml" xmlns:w16sdtdh="http://schemas.microsoft.com/office/word/2020/wordml/sdtdatahash" xmlns:w16se="http://schemas.microsoft.com/office/word/2015/wordml/symex" xmlns:wpg="http://schemas.microsoft.com/office/word/2010/wordprocessingGroup" xmlns:wpi="http://schemas.microsoft.com/office/word/2010/wordprocessingInk" xmlns:wne="http://schemas.microsoft.com/office/word/2006/wordml" xmlns:wps="http://schemas.microsoft.com/office/word/2010/wordprocessingShape" mc:Ignorable="w14 w15 w16se w16cid w16 w16cex w16sdtdh wp14">
+<w:hdr xmlns:wpc="http://schemas.microsoft.com/office/word/2010/wordprocessingCanvas" xmlns:cx="http://schemas.microsoft.com/office/drawing/2014/chartex" xmlns:cx1="http://schemas.microsoft.com/office/drawing/2015/9/8/chartex" xmlns:cx2="http://schemas.microsoft.com/office/drawing/2015/10/21/chartex" xmlns:cx3="http://schemas.microsoft.com/office/drawing/2016/5/9/chartex" xmlns:cx4="http://schemas.microsoft.com/office/drawing/2016/5/10/chartex" xmlns:cx5="http://schemas.microsoft.com/office/drawing/2016/5/11/chartex" xmlns:cx6="http://schemas.microsoft.com/office/drawing/2016/5/12/chartex" xmlns:cx7="http://schemas.microsoft.com/office/drawing/2016/5/13/chartex" xmlns:cx8="http://schemas.microsoft.com/office/drawing/2016/5/14/chartex" xmlns:mc="http://schemas.openxmlformats.org/markup-compatibility/2006" xmlns:aink="http://schemas.microsoft.com/office/drawing/2016/ink" xmlns:am3d="http://schemas.microsoft.com/office/drawing/2017/model3d" xmlns:o="urn:schemas-microsoft-com:office:office" xmlns:oel="http://schemas.microsoft.com/office/2019/extlst" xmlns:r="http://schemas.openxmlformats.org/officeDocument/2006/relationships" xmlns:m="http://schemas.openxmlformats.org/officeDocument/2006/math" xmlns:v="urn:schemas-microsoft-com:vml" xmlns:wp14="http://schemas.microsoft.com/office/word/2010/wordprocessingDrawing" xmlns:wp="http://schemas.openxmlformats.org/drawingml/2006/wordprocessingDrawing" xmlns:w10="urn:schemas-microsoft-com:office:word" xmlns:w="http://schemas.openxmlformats.org/wordprocessingml/2006/main" xmlns:w14="http://schemas.microsoft.com/office/word/2010/wordml" xmlns:w15="http://schemas.microsoft.com/office/word/2012/wordml" xmlns:w16cex="http://schemas.microsoft.com/office/word/2018/wordml/cex" xmlns:w16cid="http://schemas.microsoft.com/office/word/2016/wordml/cid" xmlns:w16="http://schemas.microsoft.com/office/word/2018/wordml" xmlns:w16du="http://schemas.microsoft.com/office/word/2023/wordml/word16du" xmlns:w16sdtdh="http://schemas.microsoft.com/office/word/2020/wordml/sdtdatahash" xmlns:w16sdtfl="http://schemas.microsoft.com/office/word/2024/wordml/sdtformatlock" xmlns:w16se="http://schemas.microsoft.com/office/word/2015/wordml/symex" xmlns:wpg="http://schemas.microsoft.com/office/word/2010/wordprocessingGroup" xmlns:wpi="http://schemas.microsoft.com/office/word/2010/wordprocessingInk" xmlns:wne="http://schemas.microsoft.com/office/word/2006/wordml" xmlns:wps="http://schemas.microsoft.com/office/word/2010/wordprocessingShape" mc:Ignorable="w14 w15 w16se w16cid w16 w16cex w16sdtdh w16sdtfl w16du wp14">
   <w:tbl>
     <w:tblPr>
       <w:tblW w:w="0" w:type="auto"/>
@@ -4990,7 +4986,7 @@
             <w:rPr>
               <w:rFonts w:ascii="Times New Roman" w:hAnsi="Times New Roman" w:cs="Times New Roman"/>
             </w:rPr>
-            <w:t>Spring</w:t>
+            <w:t>Fall</w:t>
           </w:r>
           <w:r>
             <w:rPr>
@@ -5052,7 +5048,7 @@
 </file>
 
 <file path=word/numbering.xml><?xml version="1.0" encoding="utf-8"?>
-<w:numbering xmlns:wpc="http://schemas.microsoft.com/office/word/2010/wordprocessingCanvas" xmlns:cx="http://schemas.microsoft.com/office/drawing/2014/chartex" xmlns:cx1="http://schemas.microsoft.com/office/drawing/2015/9/8/chartex" xmlns:cx2="http://schemas.microsoft.com/office/drawing/2015/10/21/chartex" xmlns:cx3="http://schemas.microsoft.com/office/drawing/2016/5/9/chartex" xmlns:cx4="http://schemas.microsoft.com/office/drawing/2016/5/10/chartex" xmlns:cx5="http://schemas.microsoft.com/office/drawing/2016/5/11/chartex" xmlns:cx6="http://schemas.microsoft.com/office/drawing/2016/5/12/chartex" xmlns:cx7="http://schemas.microsoft.com/office/drawing/2016/5/13/chartex" xmlns:cx8="http://schemas.microsoft.com/office/drawing/2016/5/14/chartex" xmlns:mc="http://schemas.openxmlformats.org/markup-compatibility/2006" xmlns:aink="http://schemas.microsoft.com/office/drawing/2016/ink" xmlns:am3d="http://schemas.microsoft.com/office/drawing/2017/model3d" xmlns:o="urn:schemas-microsoft-com:office:office" xmlns:oel="http://schemas.microsoft.com/office/2019/extlst" xmlns:r="http://schemas.openxmlformats.org/officeDocument/2006/relationships" xmlns:m="http://schemas.openxmlformats.org/officeDocument/2006/math" xmlns:v="urn:schemas-microsoft-com:vml" xmlns:wp14="http://schemas.microsoft.com/office/word/2010/wordprocessingDrawing" xmlns:wp="http://schemas.openxmlformats.org/drawingml/2006/wordprocessingDrawing" xmlns:w10="urn:schemas-microsoft-com:office:word" xmlns:w="http://schemas.openxmlformats.org/wordprocessingml/2006/main" xmlns:w14="http://schemas.microsoft.com/office/word/2010/wordml" xmlns:w15="http://schemas.microsoft.com/office/word/2012/wordml" xmlns:w16cex="http://schemas.microsoft.com/office/word/2018/wordml/cex" xmlns:w16cid="http://schemas.microsoft.com/office/word/2016/wordml/cid" xmlns:w16="http://schemas.microsoft.com/office/word/2018/wordml" xmlns:w16sdtdh="http://schemas.microsoft.com/office/word/2020/wordml/sdtdatahash" xmlns:w16se="http://schemas.microsoft.com/office/word/2015/wordml/symex" xmlns:wpg="http://schemas.microsoft.com/office/word/2010/wordprocessingGroup" xmlns:wpi="http://schemas.microsoft.com/office/word/2010/wordprocessingInk" xmlns:wne="http://schemas.microsoft.com/office/word/2006/wordml" xmlns:wps="http://schemas.microsoft.com/office/word/2010/wordprocessingShape" mc:Ignorable="w14 w15 w16se w16cid w16 w16cex w16sdtdh wp14">
+<w:numbering xmlns:wpc="http://schemas.microsoft.com/office/word/2010/wordprocessingCanvas" xmlns:cx="http://schemas.microsoft.com/office/drawing/2014/chartex" xmlns:cx1="http://schemas.microsoft.com/office/drawing/2015/9/8/chartex" xmlns:cx2="http://schemas.microsoft.com/office/drawing/2015/10/21/chartex" xmlns:cx3="http://schemas.microsoft.com/office/drawing/2016/5/9/chartex" xmlns:cx4="http://schemas.microsoft.com/office/drawing/2016/5/10/chartex" xmlns:cx5="http://schemas.microsoft.com/office/drawing/2016/5/11/chartex" xmlns:cx6="http://schemas.microsoft.com/office/drawing/2016/5/12/chartex" xmlns:cx7="http://schemas.microsoft.com/office/drawing/2016/5/13/chartex" xmlns:cx8="http://schemas.microsoft.com/office/drawing/2016/5/14/chartex" xmlns:mc="http://schemas.openxmlformats.org/markup-compatibility/2006" xmlns:aink="http://schemas.microsoft.com/office/drawing/2016/ink" xmlns:am3d="http://schemas.microsoft.com/office/drawing/2017/model3d" xmlns:o="urn:schemas-microsoft-com:office:office" xmlns:oel="http://schemas.microsoft.com/office/2019/extlst" xmlns:r="http://schemas.openxmlformats.org/officeDocument/2006/relationships" xmlns:m="http://schemas.openxmlformats.org/officeDocument/2006/math" xmlns:v="urn:schemas-microsoft-com:vml" xmlns:wp14="http://schemas.microsoft.com/office/word/2010/wordprocessingDrawing" xmlns:wp="http://schemas.openxmlformats.org/drawingml/2006/wordprocessingDrawing" xmlns:w10="urn:schemas-microsoft-com:office:word" xmlns:w="http://schemas.openxmlformats.org/wordprocessingml/2006/main" xmlns:w14="http://schemas.microsoft.com/office/word/2010/wordml" xmlns:w15="http://schemas.microsoft.com/office/word/2012/wordml" xmlns:w16cex="http://schemas.microsoft.com/office/word/2018/wordml/cex" xmlns:w16cid="http://schemas.microsoft.com/office/word/2016/wordml/cid" xmlns:w16="http://schemas.microsoft.com/office/word/2018/wordml" xmlns:w16du="http://schemas.microsoft.com/office/word/2023/wordml/word16du" xmlns:w16sdtdh="http://schemas.microsoft.com/office/word/2020/wordml/sdtdatahash" xmlns:w16sdtfl="http://schemas.microsoft.com/office/word/2024/wordml/sdtformatlock" xmlns:w16se="http://schemas.microsoft.com/office/word/2015/wordml/symex" xmlns:wpg="http://schemas.microsoft.com/office/word/2010/wordprocessingGroup" xmlns:wpi="http://schemas.microsoft.com/office/word/2010/wordprocessingInk" xmlns:wne="http://schemas.microsoft.com/office/word/2006/wordml" xmlns:wps="http://schemas.microsoft.com/office/word/2010/wordprocessingShape" mc:Ignorable="w14 w15 w16se w16cid w16 w16cex w16sdtdh w16sdtfl w16du wp14">
   <w:abstractNum w:abstractNumId="0" w15:restartNumberingAfterBreak="0">
     <w:nsid w:val="034F043F"/>
     <w:multiLevelType w:val="hybridMultilevel"/>
@@ -7579,6 +7575,92 @@
     </w:lvl>
   </w:abstractNum>
   <w:abstractNum w:abstractNumId="25" w15:restartNumberingAfterBreak="0">
+    <w:nsid w:val="58CE2791"/>
+    <w:multiLevelType w:val="multilevel"/>
+    <w:tmpl w:val="7CE4C582"/>
+    <w:lvl w:ilvl="0">
+      <w:start w:val="1"/>
+      <w:numFmt w:val="decimal"/>
+      <w:lvlText w:val="%1)"/>
+      <w:lvlJc w:val="left"/>
+      <w:pPr>
+        <w:ind w:left="720" w:hanging="360"/>
+      </w:pPr>
+    </w:lvl>
+    <w:lvl w:ilvl="1">
+      <w:start w:val="1"/>
+      <w:numFmt w:val="lowerLetter"/>
+      <w:lvlText w:val="%2)"/>
+      <w:lvlJc w:val="left"/>
+      <w:pPr>
+        <w:ind w:left="1440" w:hanging="360"/>
+      </w:pPr>
+    </w:lvl>
+    <w:lvl w:ilvl="2">
+      <w:start w:val="1"/>
+      <w:numFmt w:val="lowerRoman"/>
+      <w:lvlText w:val="%3)"/>
+      <w:lvlJc w:val="right"/>
+      <w:pPr>
+        <w:ind w:left="2160" w:hanging="180"/>
+      </w:pPr>
+    </w:lvl>
+    <w:lvl w:ilvl="3">
+      <w:start w:val="1"/>
+      <w:numFmt w:val="decimal"/>
+      <w:lvlText w:val="(%4)"/>
+      <w:lvlJc w:val="left"/>
+      <w:pPr>
+        <w:ind w:left="2880" w:hanging="360"/>
+      </w:pPr>
+    </w:lvl>
+    <w:lvl w:ilvl="4">
+      <w:start w:val="1"/>
+      <w:numFmt w:val="lowerLetter"/>
+      <w:lvlText w:val="(%5)"/>
+      <w:lvlJc w:val="left"/>
+      <w:pPr>
+        <w:ind w:left="3600" w:hanging="360"/>
+      </w:pPr>
+    </w:lvl>
+    <w:lvl w:ilvl="5">
+      <w:start w:val="1"/>
+      <w:numFmt w:val="lowerRoman"/>
+      <w:lvlText w:val="(%6)"/>
+      <w:lvlJc w:val="right"/>
+      <w:pPr>
+        <w:ind w:left="4320" w:hanging="180"/>
+      </w:pPr>
+    </w:lvl>
+    <w:lvl w:ilvl="6">
+      <w:start w:val="1"/>
+      <w:numFmt w:val="decimal"/>
+      <w:lvlText w:val="%7."/>
+      <w:lvlJc w:val="left"/>
+      <w:pPr>
+        <w:ind w:left="5040" w:hanging="360"/>
+      </w:pPr>
+    </w:lvl>
+    <w:lvl w:ilvl="7">
+      <w:start w:val="1"/>
+      <w:numFmt w:val="lowerLetter"/>
+      <w:lvlText w:val="%8."/>
+      <w:lvlJc w:val="left"/>
+      <w:pPr>
+        <w:ind w:left="5760" w:hanging="360"/>
+      </w:pPr>
+    </w:lvl>
+    <w:lvl w:ilvl="8">
+      <w:start w:val="1"/>
+      <w:numFmt w:val="lowerRoman"/>
+      <w:lvlText w:val="%9."/>
+      <w:lvlJc w:val="right"/>
+      <w:pPr>
+        <w:ind w:left="6480" w:hanging="180"/>
+      </w:pPr>
+    </w:lvl>
+  </w:abstractNum>
+  <w:abstractNum w:abstractNumId="26" w15:restartNumberingAfterBreak="0">
     <w:nsid w:val="5A31622E"/>
     <w:multiLevelType w:val="hybridMultilevel"/>
     <w:tmpl w:val="F9F0EF4A"/>
@@ -7691,7 +7773,7 @@
       </w:rPr>
     </w:lvl>
   </w:abstractNum>
-  <w:abstractNum w:abstractNumId="26" w15:restartNumberingAfterBreak="0">
+  <w:abstractNum w:abstractNumId="27" w15:restartNumberingAfterBreak="0">
     <w:nsid w:val="5B3FFBB8"/>
     <w:multiLevelType w:val="hybridMultilevel"/>
     <w:tmpl w:val="706EACAC"/>
@@ -7804,7 +7886,7 @@
       </w:rPr>
     </w:lvl>
   </w:abstractNum>
-  <w:abstractNum w:abstractNumId="27" w15:restartNumberingAfterBreak="0">
+  <w:abstractNum w:abstractNumId="28" w15:restartNumberingAfterBreak="0">
     <w:nsid w:val="5EB74EF6"/>
     <w:multiLevelType w:val="hybridMultilevel"/>
     <w:tmpl w:val="FFE6E596"/>
@@ -7917,7 +7999,7 @@
       </w:rPr>
     </w:lvl>
   </w:abstractNum>
-  <w:abstractNum w:abstractNumId="28" w15:restartNumberingAfterBreak="0">
+  <w:abstractNum w:abstractNumId="29" w15:restartNumberingAfterBreak="0">
     <w:nsid w:val="5F5609A7"/>
     <w:multiLevelType w:val="hybridMultilevel"/>
     <w:tmpl w:val="4796C99E"/>
@@ -8030,7 +8112,7 @@
       </w:rPr>
     </w:lvl>
   </w:abstractNum>
-  <w:abstractNum w:abstractNumId="29" w15:restartNumberingAfterBreak="0">
+  <w:abstractNum w:abstractNumId="30" w15:restartNumberingAfterBreak="0">
     <w:nsid w:val="62E9BDE3"/>
     <w:multiLevelType w:val="hybridMultilevel"/>
     <w:tmpl w:val="11EE5B94"/>
@@ -8116,7 +8198,7 @@
       </w:pPr>
     </w:lvl>
   </w:abstractNum>
-  <w:abstractNum w:abstractNumId="30" w15:restartNumberingAfterBreak="0">
+  <w:abstractNum w:abstractNumId="31" w15:restartNumberingAfterBreak="0">
     <w:nsid w:val="62F13B34"/>
     <w:multiLevelType w:val="hybridMultilevel"/>
     <w:tmpl w:val="BCF230CA"/>
@@ -8229,7 +8311,7 @@
       </w:rPr>
     </w:lvl>
   </w:abstractNum>
-  <w:abstractNum w:abstractNumId="31" w15:restartNumberingAfterBreak="0">
+  <w:abstractNum w:abstractNumId="32" w15:restartNumberingAfterBreak="0">
     <w:nsid w:val="6D68DDFC"/>
     <w:multiLevelType w:val="hybridMultilevel"/>
     <w:tmpl w:val="EB4A00E8"/>
@@ -8342,7 +8424,7 @@
       </w:rPr>
     </w:lvl>
   </w:abstractNum>
-  <w:abstractNum w:abstractNumId="32" w15:restartNumberingAfterBreak="0">
+  <w:abstractNum w:abstractNumId="33" w15:restartNumberingAfterBreak="0">
     <w:nsid w:val="707ED460"/>
     <w:multiLevelType w:val="hybridMultilevel"/>
     <w:tmpl w:val="6914B23E"/>
@@ -8455,7 +8537,7 @@
       </w:rPr>
     </w:lvl>
   </w:abstractNum>
-  <w:abstractNum w:abstractNumId="33" w15:restartNumberingAfterBreak="0">
+  <w:abstractNum w:abstractNumId="34" w15:restartNumberingAfterBreak="0">
     <w:nsid w:val="7218375C"/>
     <w:multiLevelType w:val="hybridMultilevel"/>
     <w:tmpl w:val="10107686"/>
@@ -8545,7 +8627,7 @@
     <w:abstractNumId w:val="24"/>
   </w:num>
   <w:num w:numId="2" w16cid:durableId="688915573">
-    <w:abstractNumId w:val="33"/>
+    <w:abstractNumId w:val="34"/>
   </w:num>
   <w:num w:numId="3" w16cid:durableId="2043630485">
     <w:abstractNumId w:val="6"/>
@@ -8575,10 +8657,10 @@
     <w:abstractNumId w:val="1"/>
   </w:num>
   <w:num w:numId="12" w16cid:durableId="681131946">
-    <w:abstractNumId w:val="32"/>
+    <w:abstractNumId w:val="33"/>
   </w:num>
   <w:num w:numId="13" w16cid:durableId="236331155">
-    <w:abstractNumId w:val="29"/>
+    <w:abstractNumId w:val="30"/>
   </w:num>
   <w:num w:numId="14" w16cid:durableId="1992900484">
     <w:abstractNumId w:val="14"/>
@@ -8590,7 +8672,7 @@
     <w:abstractNumId w:val="23"/>
   </w:num>
   <w:num w:numId="17" w16cid:durableId="726800753">
-    <w:abstractNumId w:val="28"/>
+    <w:abstractNumId w:val="29"/>
   </w:num>
   <w:num w:numId="18" w16cid:durableId="750934354">
     <w:abstractNumId w:val="4"/>
@@ -8605,13 +8687,13 @@
     <w:abstractNumId w:val="0"/>
   </w:num>
   <w:num w:numId="22" w16cid:durableId="1145897642">
-    <w:abstractNumId w:val="26"/>
+    <w:abstractNumId w:val="27"/>
   </w:num>
   <w:num w:numId="23" w16cid:durableId="1437023242">
     <w:abstractNumId w:val="17"/>
   </w:num>
   <w:num w:numId="24" w16cid:durableId="338778782">
-    <w:abstractNumId w:val="31"/>
+    <w:abstractNumId w:val="32"/>
   </w:num>
   <w:num w:numId="25" w16cid:durableId="210727097">
     <w:abstractNumId w:val="11"/>
@@ -8626,10 +8708,10 @@
     <w:abstractNumId w:val="15"/>
   </w:num>
   <w:num w:numId="29" w16cid:durableId="1111584675">
-    <w:abstractNumId w:val="25"/>
+    <w:abstractNumId w:val="26"/>
   </w:num>
   <w:num w:numId="30" w16cid:durableId="167140670">
-    <w:abstractNumId w:val="30"/>
+    <w:abstractNumId w:val="31"/>
   </w:num>
   <w:num w:numId="31" w16cid:durableId="1785922745">
     <w:abstractNumId w:val="10"/>
@@ -8638,16 +8720,19 @@
     <w:abstractNumId w:val="2"/>
   </w:num>
   <w:num w:numId="33" w16cid:durableId="2019693304">
-    <w:abstractNumId w:val="27"/>
+    <w:abstractNumId w:val="28"/>
   </w:num>
   <w:num w:numId="34" w16cid:durableId="301859605">
     <w:abstractNumId w:val="7"/>
+  </w:num>
+  <w:num w:numId="35" w16cid:durableId="390226565">
+    <w:abstractNumId w:val="25"/>
   </w:num>
 </w:numbering>
 </file>
 
 <file path=word/styles.xml><?xml version="1.0" encoding="utf-8"?>
-<w:styles xmlns:mc="http://schemas.openxmlformats.org/markup-compatibility/2006" xmlns:r="http://schemas.openxmlformats.org/officeDocument/2006/relationships" xmlns:w="http://schemas.openxmlformats.org/wordprocessingml/2006/main" xmlns:w14="http://schemas.microsoft.com/office/word/2010/wordml" xmlns:w15="http://schemas.microsoft.com/office/word/2012/wordml" xmlns:w16cex="http://schemas.microsoft.com/office/word/2018/wordml/cex" xmlns:w16cid="http://schemas.microsoft.com/office/word/2016/wordml/cid" xmlns:w16="http://schemas.microsoft.com/office/word/2018/wordml" xmlns:w16sdtdh="http://schemas.microsoft.com/office/word/2020/wordml/sdtdatahash" xmlns:w16se="http://schemas.microsoft.com/office/word/2015/wordml/symex" mc:Ignorable="w14 w15 w16se w16cid w16 w16cex w16sdtdh">
+<w:styles xmlns:mc="http://schemas.openxmlformats.org/markup-compatibility/2006" xmlns:r="http://schemas.openxmlformats.org/officeDocument/2006/relationships" xmlns:w="http://schemas.openxmlformats.org/wordprocessingml/2006/main" xmlns:w14="http://schemas.microsoft.com/office/word/2010/wordml" xmlns:w15="http://schemas.microsoft.com/office/word/2012/wordml" xmlns:w16cex="http://schemas.microsoft.com/office/word/2018/wordml/cex" xmlns:w16cid="http://schemas.microsoft.com/office/word/2016/wordml/cid" xmlns:w16="http://schemas.microsoft.com/office/word/2018/wordml" xmlns:w16du="http://schemas.microsoft.com/office/word/2023/wordml/word16du" xmlns:w16sdtdh="http://schemas.microsoft.com/office/word/2020/wordml/sdtdatahash" xmlns:w16sdtfl="http://schemas.microsoft.com/office/word/2024/wordml/sdtformatlock" xmlns:w16se="http://schemas.microsoft.com/office/word/2015/wordml/symex" mc:Ignorable="w14 w15 w16se w16cid w16 w16cex w16sdtdh w16sdtfl w16du">
   <w:docDefaults>
     <w:rPrDefault>
       <w:rPr>

</xml_diff>